<commit_message>
fix up final submission
</commit_message>
<xml_diff>
--- a/writing/The Dynamic Shift Detector manuscript_Nov_5.docx
+++ b/writing/The Dynamic Shift Detector manuscript_Nov_5.docx
@@ -156,7 +156,15 @@
     </w:p>
     <w:p>
       <w:r>
-        <w:t xml:space="preserve">1 Department of Biological Sciences, Kent State University. Kent, Ohio, United States of America. Email for correspondence: </w:t>
+        <w:t>1 Department of Biological Sciences</w:t>
+      </w:r>
+      <w:r>
+        <w:t xml:space="preserve"> and Environmental Science and Design Research initiative, </w:t>
+      </w:r>
+      <w:bookmarkStart w:id="0" w:name="_GoBack"/>
+      <w:bookmarkEnd w:id="0"/>
+      <w:r>
+        <w:t xml:space="preserve">Kent State University. Kent, Ohio, United States of America. Email for correspondence: </w:t>
       </w:r>
       <w:hyperlink r:id="rId6" w:history="1">
         <w:r>
@@ -2760,22 +2768,14 @@
         <w:rPr>
           <w:i/>
         </w:rPr>
-        <w:t xml:space="preserve">Danaus </w:t>
-      </w:r>
-      <w:proofErr w:type="spellStart"/>
+        <w:t>Danaus plexippu</w:t>
+      </w:r>
       <w:r>
         <w:rPr>
           <w:i/>
         </w:rPr>
-        <w:t>plexippu</w:t>
-      </w:r>
-      <w:r>
-        <w:rPr>
-          <w:i/>
-        </w:rPr>
         <w:t>s</w:t>
       </w:r>
-      <w:proofErr w:type="spellEnd"/>
       <w:r>
         <w:t xml:space="preserve">) population using census data collected on its overwintering grounds in Mexico </w:t>
       </w:r>
@@ -3096,15 +3096,7 @@
         </m:sSub>
       </m:oMath>
       <w:r>
-        <w:t xml:space="preserve"> and regulated by two paramet</w:t>
-      </w:r>
-      <w:proofErr w:type="spellStart"/>
-      <w:r>
-        <w:t>ers</w:t>
-      </w:r>
-      <w:proofErr w:type="spellEnd"/>
-      <w:r>
-        <w:t xml:space="preserve">: </w:t>
+        <w:t xml:space="preserve"> and regulated by two parameters: </w:t>
       </w:r>
       <w:r>
         <w:t xml:space="preserve">the carrying capacity of the system, </w:t>
@@ -3595,11 +3587,7 @@
         <w:t>2</w:t>
       </w:r>
       <w:r>
-        <w:t xml:space="preserve">, … </w:t>
-      </w:r>
-      <w:proofErr w:type="spellStart"/>
-      <w:r>
-        <w:t>N</w:t>
+        <w:t>, … N</w:t>
       </w:r>
       <w:r>
         <w:rPr>
@@ -3608,7 +3596,6 @@
         </w:rPr>
         <w:t>t</w:t>
       </w:r>
-      <w:proofErr w:type="spellEnd"/>
       <w:r>
         <w:t xml:space="preserve">). </w:t>
       </w:r>
@@ -3825,15 +3812,7 @@
         <w:t xml:space="preserve"> the candidate set of models by calculating the</w:t>
       </w:r>
       <w:r>
-        <w:t xml:space="preserve"> Akaike Information Criteria for small sample sizes (</w:t>
-      </w:r>
-      <w:proofErr w:type="spellStart"/>
-      <w:r>
-        <w:t>AICc</w:t>
-      </w:r>
-      <w:proofErr w:type="spellEnd"/>
-      <w:r>
-        <w:t xml:space="preserve">) for each </w:t>
+        <w:t xml:space="preserve"> Akaike Information Criteria for small sample sizes (AICc) for each </w:t>
       </w:r>
       <w:r>
         <w:t xml:space="preserve">segment </w:t>
@@ -3881,15 +3860,7 @@
         <w:t xml:space="preserve"> comparatively</w:t>
       </w:r>
       <w:r>
-        <w:t xml:space="preserve"> lower </w:t>
-      </w:r>
-      <w:proofErr w:type="spellStart"/>
-      <w:r>
-        <w:t>AICc</w:t>
-      </w:r>
-      <w:proofErr w:type="spellEnd"/>
-      <w:r>
-        <w:t xml:space="preserve"> values </w:t>
+        <w:t xml:space="preserve"> lower AICc values </w:t>
       </w:r>
       <w:r>
         <w:t xml:space="preserve">are </w:t>
@@ -3913,15 +3884,7 @@
         <w:t xml:space="preserve">algorithm </w:t>
       </w:r>
       <w:r>
-        <w:t xml:space="preserve">produces a set of top performing break point combinations for cases in which model fits produce equivalent </w:t>
-      </w:r>
-      <w:proofErr w:type="spellStart"/>
-      <w:r>
-        <w:t>AICc</w:t>
-      </w:r>
-      <w:proofErr w:type="spellEnd"/>
-      <w:r>
-        <w:t xml:space="preserve"> values (i.e. within 2 units of the best-performing fit</w:t>
+        <w:t>produces a set of top performing break point combinations for cases in which model fits produce equivalent AICc values (i.e. within 2 units of the best-performing fit</w:t>
       </w:r>
       <w:r>
         <w:t xml:space="preserve">; </w:t>
@@ -4001,7 +3964,6 @@
       <w:r>
         <w:t xml:space="preserve">e compute the Akaike weight </w:t>
       </w:r>
-      <w:proofErr w:type="spellStart"/>
       <w:r>
         <w:rPr>
           <w:i/>
@@ -4012,9 +3974,8 @@
         <w:rPr>
           <w:vertAlign w:val="subscript"/>
         </w:rPr>
-        <w:t>i</w:t>
-      </w:r>
-      <w:proofErr w:type="spellEnd"/>
+        <w:t xml:space="preserve">i </w:t>
+      </w:r>
       <w:r>
         <w:rPr>
           <w:vertAlign w:val="subscript"/>
@@ -4022,120 +3983,294 @@
         <w:t xml:space="preserve"> </w:t>
       </w:r>
       <w:r>
+        <w:t xml:space="preserve">(a measure of the relative likelihood of a break point combination, given the data and the set of break point combinations being tested)  </w:t>
+      </w:r>
+      <w:r>
+        <w:t xml:space="preserve">for </w:t>
+      </w:r>
+      <w:r>
+        <w:t xml:space="preserve">every </w:t>
+      </w:r>
+      <w:r>
+        <w:t xml:space="preserve">identified </w:t>
+      </w:r>
+      <w:r>
+        <w:t xml:space="preserve">break point </w:t>
+      </w:r>
+      <w:r>
+        <w:t xml:space="preserve">across all </w:t>
+      </w:r>
+      <w:r>
+        <w:t>combination</w:t>
+      </w:r>
+      <w:r>
+        <w:t>s</w:t>
+      </w:r>
+      <w:r>
+        <w:t xml:space="preserve">. Commonly used in model averaging, the </w:t>
+      </w:r>
+      <w:r>
+        <w:rPr>
+          <w:i/>
+        </w:rPr>
+        <w:t>w</w:t>
+      </w:r>
+      <w:r>
         <w:rPr>
           <w:vertAlign w:val="subscript"/>
         </w:rPr>
-        <w:t xml:space="preserve"> </w:t>
-      </w:r>
-      <w:r>
-        <w:t xml:space="preserve">(a measure of the relative likelihood of a break point combination, given the data and the set of break point combinations being tested)  </w:t>
+        <w:t>1</w:t>
+      </w:r>
+      <w:r>
+        <w:t>,</w:t>
+      </w:r>
+      <w:r>
+        <w:rPr>
+          <w:vertAlign w:val="subscript"/>
+        </w:rPr>
+        <w:t xml:space="preserve"> </w:t>
+      </w:r>
+      <w:r>
+        <w:rPr>
+          <w:i/>
+        </w:rPr>
+        <w:t>w</w:t>
+      </w:r>
+      <w:r>
+        <w:rPr>
+          <w:vertAlign w:val="subscript"/>
+        </w:rPr>
+        <w:t>2</w:t>
+      </w:r>
+      <w:r>
+        <w:t>,</w:t>
+      </w:r>
+      <w:r>
+        <w:t>…</w:t>
+      </w:r>
+      <w:r>
+        <w:t xml:space="preserve"> </w:t>
+      </w:r>
+      <w:r>
+        <w:rPr>
+          <w:i/>
+        </w:rPr>
+        <w:t>w</w:t>
+      </w:r>
+      <w:r>
+        <w:rPr>
+          <w:vertAlign w:val="subscript"/>
+        </w:rPr>
+        <w:t>n</w:t>
+      </w:r>
+      <w:r>
+        <w:rPr>
+          <w:vertAlign w:val="subscript"/>
+        </w:rPr>
+        <w:t xml:space="preserve"> </w:t>
+      </w:r>
+      <w:r>
+        <w:t xml:space="preserve"> are </w:t>
+      </w:r>
+      <w:r>
+        <w:t xml:space="preserve">interpreted as the respective conditional probabilities for each model in a set of </w:t>
+      </w:r>
+      <w:r>
+        <w:rPr>
+          <w:i/>
+        </w:rPr>
+        <w:t>n</w:t>
+      </w:r>
+      <w:r>
+        <w:t xml:space="preserve"> models </w:t>
+      </w:r>
+      <w:r>
+        <w:fldChar w:fldCharType="begin"/>
+      </w:r>
+      <w:r>
+        <w:instrText xml:space="preserve"> ADDIN ZOTERO_ITEM CSL_CITATION {"citationID":"u2dzvEQ5","properties":{"formattedCitation":"[36]","plainCitation":"[36]","noteIndex":0},"citationItems":[{"id":1812,"uris":["http://zotero.org/users/3015424/items/7MLRL8WC"],"uri":["http://zotero.org/users/3015424/items/7MLRL8WC"],"itemData":{"id":1812,"type":"article-journal","title":"AIC model selection using Akaike weights","container-title":"Psychonomic Bulletin &amp; Review","page":"192-196","volume":"11","issue":"1","abstract":"The Akaike information criterion (AIC; Akaike, 1973) is a popular method for comparing the adequacy of multiple, possibly nonnested models. Current practice in cognitive psychology is to accept a single model on the basis of only the “raw” AIC values, making it difficult to unambiguously interpret the observed AIC differences in terms of a continuous measure such as probability. Here we demonstrate that AIC values can be easily transformed to so-called Akaike weights (e.g., Akaike, 1978, 1979; Bozdogan, 1987; Burnham &amp; Anderson, 2002), which can be directly interpreted as conditional probabilities for each model. We show by example how these Akaike weights can greatly facilitate the interpretation of the results of AIC model comparison procedures.","DOI":"10.3758/BF03206482","ISSN":"1531-5320","journalAbbreviation":"Psychonomic Bulletin &amp; Review","author":[{"family":"Wagenmakers","given":"Eric-Jan"},{"family":"Farrell","given":"Simon"}],"issued":{"date-parts":[["2004",2,1]]}}}],"schema":"https://github.com/citation-style-language/schema/raw/master/csl-citation.json"} </w:instrText>
+      </w:r>
+      <w:r>
+        <w:fldChar w:fldCharType="separate"/>
+      </w:r>
+      <w:r>
+        <w:rPr>
+          <w:rFonts w:ascii="Calibri" w:hAnsi="Calibri" w:cs="Calibri"/>
+        </w:rPr>
+        <w:t>[36]</w:t>
+      </w:r>
+      <w:r>
+        <w:fldChar w:fldCharType="end"/>
+      </w:r>
+      <w:r>
+        <w:t xml:space="preserve">. Break weight </w:t>
+      </w:r>
+      <w:r>
+        <w:t xml:space="preserve">(i.e., </w:t>
+      </w:r>
+      <w:r>
+        <w:t xml:space="preserve">relative </w:t>
+      </w:r>
+      <w:r>
+        <w:t xml:space="preserve">variable importance, </w:t>
+      </w:r>
+      <w:r>
+        <w:rPr>
+          <w:i/>
+        </w:rPr>
+        <w:t>sensu</w:t>
+      </w:r>
+      <w:r>
+        <w:t xml:space="preserve"> </w:t>
+      </w:r>
+      <w:r>
+        <w:fldChar w:fldCharType="begin"/>
+      </w:r>
+      <w:r>
+        <w:instrText xml:space="preserve"> ADDIN ZOTERO_ITEM CSL_CITATION {"citationID":"XXJbKUaM","properties":{"formattedCitation":"[35]","plainCitation":"[35]","noteIndex":0},"citationItems":[{"id":285,"uris":["http://zotero.org/users/3015424/items/7SJFAAV6"],"uri":["http://zotero.org/users/3015424/items/7SJFAAV6"],"itemData":{"id":285,"type":"book","title":"Model selection and multimodal inference: a practical information-theoretic approach","publisher":"Springer Science + Business Media, LLC","publisher-place":"New York","number-of-pages":"488","edition":"2nd","event-place":"New York","title-short":"Model selection and multimodal inference: a practical information-theoretic approach","author":[{"family":"Burnham","given":"Kenneth P."},{"family":"Anderson","given":"David R."}],"issued":{"date-parts":[["2002"]]}}}],"schema":"https://github.com/citation-style-language/schema/raw/master/csl-citation.json"} </w:instrText>
+      </w:r>
+      <w:r>
+        <w:fldChar w:fldCharType="separate"/>
+      </w:r>
+      <w:r>
+        <w:rPr>
+          <w:rFonts w:ascii="Calibri" w:hAnsi="Calibri" w:cs="Calibri"/>
+        </w:rPr>
+        <w:t>[35]</w:t>
+      </w:r>
+      <w:r>
+        <w:fldChar w:fldCharType="end"/>
+      </w:r>
+      <w:r>
+        <w:t>) is computed as</w:t>
+      </w:r>
+      <w:r>
+        <w:t xml:space="preserve"> </w:t>
+      </w:r>
+      <w:r>
+        <w:t xml:space="preserve">the </w:t>
+      </w:r>
+      <w:r>
+        <w:t>sum</w:t>
+      </w:r>
+      <w:r>
+        <w:t xml:space="preserve"> </w:t>
+      </w:r>
+      <w:r>
+        <w:t xml:space="preserve">of </w:t>
+      </w:r>
+      <w:r>
+        <w:t xml:space="preserve">the Akaike weights </w:t>
+      </w:r>
+      <w:r>
+        <w:t>for</w:t>
+      </w:r>
+      <w:r>
+        <w:t xml:space="preserve"> all break point combinations</w:t>
+      </w:r>
+      <w:r>
+        <w:t>, where that break point appears</w:t>
+      </w:r>
+      <w:r>
+        <w:t xml:space="preserve">. </w:t>
+      </w:r>
+      <w:r>
+        <w:t>B</w:t>
+      </w:r>
+      <w:r>
+        <w:t>reak point combinations with weights</w:t>
+      </w:r>
+      <w:r>
+        <w:t xml:space="preserve"> &lt;0.001</w:t>
+      </w:r>
+      <w:r>
+        <w:t xml:space="preserve"> were excluded to increase computational efficiency. </w:t>
+      </w:r>
+    </w:p>
+    <w:p>
+      <w:r>
+        <w:t xml:space="preserve">We selected AICc as our information criterion for model selection within the </w:t>
+      </w:r>
+      <w:r>
+        <w:t xml:space="preserve">DSD </w:t>
+      </w:r>
+      <w:r>
+        <w:t xml:space="preserve">algorithm </w:t>
+      </w:r>
+      <w:r>
+        <w:t xml:space="preserve">because it </w:t>
+      </w:r>
+      <w:r>
+        <w:t xml:space="preserve">provides </w:t>
+      </w:r>
+      <w:r>
+        <w:t xml:space="preserve">a balance of </w:t>
+      </w:r>
+      <w:r>
+        <w:t xml:space="preserve">specificity </w:t>
+      </w:r>
+      <w:r>
+        <w:t>and sensitivity</w:t>
+      </w:r>
+      <w:r>
+        <w:t>.</w:t>
+      </w:r>
+      <w:r>
+        <w:t xml:space="preserve"> </w:t>
+      </w:r>
+      <w:r>
+        <w:t>H</w:t>
+      </w:r>
+      <w:r>
+        <w:t xml:space="preserve">owever, we also completed a parallel analysis with an identical procedure using AIC as the information criterion for decision-making, which is documented in </w:t>
+      </w:r>
+      <w:r>
+        <w:t xml:space="preserve">Appendix </w:t>
+      </w:r>
+      <w:r>
+        <w:t>S1</w:t>
+      </w:r>
+      <w:r>
+        <w:t>.</w:t>
+      </w:r>
+      <w:r>
+        <w:t xml:space="preserve"> </w:t>
+      </w:r>
+      <w:r>
+        <w:t xml:space="preserve">AICc is a function of AIC with a correction for small sample bias, which is appropriate </w:t>
       </w:r>
       <w:r>
         <w:t xml:space="preserve">for </w:t>
       </w:r>
       <w:r>
-        <w:t xml:space="preserve">every </w:t>
-      </w:r>
-      <w:r>
-        <w:t xml:space="preserve">identified </w:t>
-      </w:r>
-      <w:r>
-        <w:t xml:space="preserve">break point </w:t>
-      </w:r>
-      <w:r>
-        <w:t xml:space="preserve">across all </w:t>
-      </w:r>
-      <w:r>
-        <w:t>combination</w:t>
-      </w:r>
-      <w:r>
-        <w:t>s</w:t>
-      </w:r>
-      <w:r>
-        <w:t xml:space="preserve">. Commonly used in model averaging, the </w:t>
-      </w:r>
-      <w:r>
-        <w:rPr>
-          <w:i/>
-        </w:rPr>
-        <w:t>w</w:t>
-      </w:r>
-      <w:r>
-        <w:rPr>
-          <w:vertAlign w:val="subscript"/>
-        </w:rPr>
-        <w:t>1</w:t>
-      </w:r>
-      <w:r>
-        <w:t>,</w:t>
-      </w:r>
-      <w:r>
-        <w:rPr>
-          <w:vertAlign w:val="subscript"/>
-        </w:rPr>
-        <w:t xml:space="preserve"> </w:t>
-      </w:r>
-      <w:r>
-        <w:rPr>
-          <w:i/>
-        </w:rPr>
-        <w:t>w</w:t>
-      </w:r>
-      <w:r>
-        <w:rPr>
-          <w:vertAlign w:val="subscript"/>
-        </w:rPr>
-        <w:t>2</w:t>
-      </w:r>
-      <w:r>
-        <w:t>,</w:t>
-      </w:r>
-      <w:r>
-        <w:t>…</w:t>
-      </w:r>
-      <w:r>
-        <w:t xml:space="preserve"> </w:t>
-      </w:r>
-      <w:proofErr w:type="spellStart"/>
-      <w:r>
-        <w:rPr>
-          <w:i/>
-        </w:rPr>
-        <w:t>w</w:t>
-      </w:r>
-      <w:r>
-        <w:rPr>
-          <w:vertAlign w:val="subscript"/>
-        </w:rPr>
-        <w:t>n</w:t>
-      </w:r>
-      <w:proofErr w:type="spellEnd"/>
-      <w:r>
-        <w:rPr>
-          <w:vertAlign w:val="subscript"/>
-        </w:rPr>
-        <w:t xml:space="preserve"> </w:t>
-      </w:r>
-      <w:r>
-        <w:t xml:space="preserve"> are </w:t>
-      </w:r>
-      <w:r>
-        <w:t xml:space="preserve">interpreted as the respective conditional probabilities for each model in a set of </w:t>
-      </w:r>
-      <w:r>
-        <w:rPr>
-          <w:i/>
-        </w:rPr>
-        <w:t>n</w:t>
-      </w:r>
-      <w:r>
-        <w:t xml:space="preserve"> models </w:t>
+        <w:t xml:space="preserve">the sample sizes typical to contemporary population time series data </w:t>
+      </w:r>
+      <w:r>
+        <w:t>(i.e., 15-</w:t>
+      </w:r>
+      <w:r>
+        <w:t xml:space="preserve">30 </w:t>
+      </w:r>
+      <w:r>
+        <w:t>years</w:t>
+      </w:r>
+      <w:r>
+        <w:t>/</w:t>
+      </w:r>
+      <w:r>
+        <w:t xml:space="preserve">data points) </w:t>
+      </w:r>
+      <w:r>
+        <w:t>and is designed to minimize the risk of overfitting during model selection</w:t>
+      </w:r>
+      <w:r>
+        <w:t xml:space="preserve"> </w:t>
       </w:r>
       <w:r>
         <w:fldChar w:fldCharType="begin"/>
       </w:r>
       <w:r>
-        <w:instrText xml:space="preserve"> ADDIN ZOTERO_ITEM CSL_CITATION {"citationID":"u2dzvEQ5","properties":{"formattedCitation":"[36]","plainCitation":"[36]","noteIndex":0},"citationItems":[{"id":1812,"uris":["http://zotero.org/users/3015424/items/7MLRL8WC"],"uri":["http://zotero.org/users/3015424/items/7MLRL8WC"],"itemData":{"id":1812,"type":"article-journal","title":"AIC model selection using Akaike weights","container-title":"Psychonomic Bulletin &amp; Review","page":"192-196","volume":"11","issue":"1","abstract":"The Akaike information criterion (AIC; Akaike, 1973) is a popular method for comparing the adequacy of multiple, possibly nonnested models. Current practice in cognitive psychology is to accept a single model on the basis of only the “raw” AIC values, making it difficult to unambiguously interpret the observed AIC differences in terms of a continuous measure such as probability. Here we demonstrate that AIC values can be easily transformed to so-called Akaike weights (e.g., Akaike, 1978, 1979; Bozdogan, 1987; Burnham &amp; Anderson, 2002), which can be directly interpreted as conditional probabilities for each model. We show by example how these Akaike weights can greatly facilitate the interpretation of the results of AIC model comparison procedures.","DOI":"10.3758/BF03206482","ISSN":"1531-5320","journalAbbreviation":"Psychonomic Bulletin &amp; Review","author":[{"family":"Wagenmakers","given":"Eric-Jan"},{"family":"Farrell","given":"Simon"}],"issued":{"date-parts":[["2004",2,1]]}}}],"schema":"https://github.com/citation-style-language/schema/raw/master/csl-citation.json"} </w:instrText>
+        <w:instrText xml:space="preserve"> ADDIN ZOTERO_ITEM CSL_CITATION {"citationID":"9kUvnk8K","properties":{"formattedCitation":"[35]","plainCitation":"[35]","noteIndex":0},"citationItems":[{"id":285,"uris":["http://zotero.org/users/3015424/items/7SJFAAV6"],"uri":["http://zotero.org/users/3015424/items/7SJFAAV6"],"itemData":{"id":285,"type":"book","title":"Model selection and multimodal inference: a practical information-theoretic approach","publisher":"Springer Science + Business Media, LLC","publisher-place":"New York","number-of-pages":"488","edition":"2nd","event-place":"New York","title-short":"Model selection and multimodal inference: a practical information-theoretic approach","author":[{"family":"Burnham","given":"Kenneth P."},{"family":"Anderson","given":"David R."}],"issued":{"date-parts":[["2002"]]}}}],"schema":"https://github.com/citation-style-language/schema/raw/master/csl-citation.json"} </w:instrText>
       </w:r>
       <w:r>
         <w:fldChar w:fldCharType="separate"/>
@@ -4144,39 +4279,63 @@
         <w:rPr>
           <w:rFonts w:ascii="Calibri" w:hAnsi="Calibri" w:cs="Calibri"/>
         </w:rPr>
-        <w:t>[36]</w:t>
+        <w:t>[35]</w:t>
       </w:r>
       <w:r>
         <w:fldChar w:fldCharType="end"/>
       </w:r>
       <w:r>
-        <w:t xml:space="preserve">. Break weight </w:t>
-      </w:r>
-      <w:r>
-        <w:t xml:space="preserve">(i.e., </w:t>
-      </w:r>
-      <w:r>
-        <w:t xml:space="preserve">relative </w:t>
-      </w:r>
-      <w:r>
-        <w:t xml:space="preserve">variable importance, </w:t>
-      </w:r>
-      <w:proofErr w:type="spellStart"/>
-      <w:r>
-        <w:rPr>
-          <w:i/>
-        </w:rPr>
-        <w:t>sensu</w:t>
-      </w:r>
-      <w:proofErr w:type="spellEnd"/>
-      <w:r>
-        <w:t xml:space="preserve"> </w:t>
+        <w:t xml:space="preserve">. However, use of AIC </w:t>
+      </w:r>
+      <w:r>
+        <w:t xml:space="preserve">for </w:t>
+      </w:r>
+      <w:r>
+        <w:t xml:space="preserve">model selection may be </w:t>
+      </w:r>
+      <w:r>
+        <w:t xml:space="preserve">desirable </w:t>
+      </w:r>
+      <w:r>
+        <w:t xml:space="preserve">when increased </w:t>
+      </w:r>
+      <w:r>
+        <w:t xml:space="preserve">algorithmic </w:t>
+      </w:r>
+      <w:r>
+        <w:t>sensitivity to dynamic shifts is desired.</w:t>
+      </w:r>
+    </w:p>
+    <w:p>
+      <w:r>
+        <w:t xml:space="preserve">The </w:t>
+      </w:r>
+      <w:r>
+        <w:t xml:space="preserve">DSD </w:t>
+      </w:r>
+      <w:r>
+        <w:t xml:space="preserve">algorithm </w:t>
+      </w:r>
+      <w:r>
+        <w:t xml:space="preserve">is implemented as a series of R functions to enable a user to quickly generate a </w:t>
+      </w:r>
+      <w:r>
+        <w:t>list of potential break points for a population time series dataset</w:t>
+      </w:r>
+      <w:r>
+        <w:t xml:space="preserve">. The </w:t>
+      </w:r>
+      <w:r>
+        <w:t xml:space="preserve">algorithm </w:t>
+      </w:r>
+      <w:r>
+        <w:t xml:space="preserve">(and all subsequent simulations and case studies) were scripted and run in R Version 3.3.3 </w:t>
       </w:r>
       <w:r>
         <w:fldChar w:fldCharType="begin"/>
       </w:r>
       <w:r>
-        <w:instrText xml:space="preserve"> ADDIN ZOTERO_ITEM CSL_CITATION {"citationID":"XXJbKUaM","properties":{"formattedCitation":"[35]","plainCitation":"[35]","noteIndex":0},"citationItems":[{"id":285,"uris":["http://zotero.org/users/3015424/items/7SJFAAV6"],"uri":["http://zotero.org/users/3015424/items/7SJFAAV6"],"itemData":{"id":285,"type":"book","title":"Model selection and multimodal inference: a practical information-theoretic approach","publisher":"Springer Science + Business Media, LLC","publisher-place":"New York","number-of-pages":"488","edition":"2nd","event-place":"New York","title-short":"Model selection and multimodal inference: a practical information-theoretic approach","author":[{"family":"Burnham","given":"Kenneth P."},{"family":"Anderson","given":"David R."}],"issued":{"date-parts":[["2002"]]}}}],"schema":"https://github.com/citation-style-language/schema/raw/master/csl-citation.json"} </w:instrText>
+        <w:instrText xml:space="preserve"> ADDIN ZOTERO_ITEM CSL_CITATION {"citationID":"a262g9b99h5","properties":{"formattedCitation":"[37]","plainCitation":"[37]","noteIndex":0},"citationItems":[{"id":1781,"uris":["http://zotero.org/users/3015424/items/SWFJ2EDN"],"uri":["http://zotero.org/users/3015424/items/SWFJ2EDN"],"itemData":{"id":1781,"type":"article-journal","title":"R: A Language and Environment for Statistical Computing 3.3.3","container-title":"R Foundation for Statistical Computing","URL":"http://www.R-project.org","ISSN":"3-900051-07-0","title-short":"R: A Language and Environment for Statistical Computing 3.0.3","author":[{"literal":"R Development Core Team"}],"issued":{"date-parts":[["2017"]]}}}],"schema":"https://github.com/citation-style-language/schema/raw/master/csl-citation.json"} </w:instrText>
       </w:r>
       <w:r>
         <w:fldChar w:fldCharType="separate"/>
@@ -4185,286 +4344,49 @@
         <w:rPr>
           <w:rFonts w:ascii="Calibri" w:hAnsi="Calibri" w:cs="Calibri"/>
         </w:rPr>
-        <w:t>[35]</w:t>
+        <w:t>[37]</w:t>
       </w:r>
       <w:r>
         <w:fldChar w:fldCharType="end"/>
       </w:r>
       <w:r>
-        <w:t>) is computed as</w:t>
-      </w:r>
-      <w:r>
-        <w:t xml:space="preserve"> </w:t>
+        <w:t xml:space="preserve">. </w:t>
+      </w:r>
+      <w:r>
+        <w:t xml:space="preserve">For fitting the Ricker model, we used </w:t>
       </w:r>
       <w:r>
         <w:t xml:space="preserve">the </w:t>
       </w:r>
       <w:r>
-        <w:t>sum</w:t>
-      </w:r>
-      <w:r>
-        <w:t xml:space="preserve"> </w:t>
-      </w:r>
-      <w:r>
-        <w:t xml:space="preserve">of </w:t>
-      </w:r>
-      <w:r>
-        <w:t xml:space="preserve">the Akaike weights </w:t>
-      </w:r>
-      <w:r>
-        <w:t>for</w:t>
-      </w:r>
-      <w:r>
-        <w:t xml:space="preserve"> all break point combinations</w:t>
-      </w:r>
-      <w:r>
-        <w:t>, where that break point appears</w:t>
+        <w:t>Levenberg-Marquardt nonlinear least-squares algorithm</w:t>
+      </w:r>
+      <w:r>
+        <w:t xml:space="preserve"> as implemented in the package minpack.LM </w:t>
+      </w:r>
+      <w:r>
+        <w:fldChar w:fldCharType="begin"/>
+      </w:r>
+      <w:r>
+        <w:instrText xml:space="preserve"> ADDIN ZOTERO_ITEM CSL_CITATION {"citationID":"z7WFxfAD","properties":{"formattedCitation":"[38]","plainCitation":"[38]","noteIndex":0},"citationItems":[{"id":1763,"uris":["http://zotero.org/users/3015424/items/FUX9M2CW"],"uri":["http://zotero.org/users/3015424/items/FUX9M2CW"],"itemData":{"id":1763,"type":"book","title":"minpack. lm: R Interface to the Levenberg-Marquardt Nonlinear Least-Squares Algorithm Found in MINPACK","collection-title":"R package version 1.2-1","version":"1.2-1","title-short":"minpack. lm: R Interface to the Levenberg-Marquardt Nonlinear Least-Squares Algorithm Found in MINPACK","author":[{"family":"Elzhov","given":"Timur V"},{"family":"Mullen","given":"Katharine M"},{"family":"Spiess","given":"Andrej-Nikolai"},{"family":"Bolker","given":"Ben"}],"issued":{"date-parts":[["2016"]]}}}],"schema":"https://github.com/citation-style-language/schema/raw/master/csl-citation.json"} </w:instrText>
+      </w:r>
+      <w:r>
+        <w:fldChar w:fldCharType="separate"/>
+      </w:r>
+      <w:r>
+        <w:rPr>
+          <w:rFonts w:ascii="Calibri" w:hAnsi="Calibri" w:cs="Calibri"/>
+        </w:rPr>
+        <w:t>[38]</w:t>
+      </w:r>
+      <w:r>
+        <w:fldChar w:fldCharType="end"/>
       </w:r>
       <w:r>
         <w:t xml:space="preserve">. </w:t>
       </w:r>
       <w:r>
-        <w:t>B</w:t>
-      </w:r>
-      <w:r>
-        <w:t>reak point combinations with weights</w:t>
-      </w:r>
-      <w:r>
-        <w:t xml:space="preserve"> &lt;0.001</w:t>
-      </w:r>
-      <w:r>
-        <w:t xml:space="preserve"> were excluded to increase computational efficiency. </w:t>
-      </w:r>
-    </w:p>
-    <w:p>
-      <w:r>
-        <w:t xml:space="preserve">We selected </w:t>
-      </w:r>
-      <w:proofErr w:type="spellStart"/>
-      <w:r>
-        <w:t>AICc</w:t>
-      </w:r>
-      <w:proofErr w:type="spellEnd"/>
-      <w:r>
-        <w:t xml:space="preserve"> as our information criterion for model selection within the </w:t>
-      </w:r>
-      <w:r>
-        <w:t xml:space="preserve">DSD </w:t>
-      </w:r>
-      <w:r>
-        <w:t xml:space="preserve">algorithm </w:t>
-      </w:r>
-      <w:r>
-        <w:t xml:space="preserve">because it </w:t>
-      </w:r>
-      <w:r>
-        <w:t xml:space="preserve">provides </w:t>
-      </w:r>
-      <w:r>
-        <w:t xml:space="preserve">a balance of </w:t>
-      </w:r>
-      <w:r>
-        <w:t xml:space="preserve">specificity </w:t>
-      </w:r>
-      <w:r>
-        <w:t>and sensitivity</w:t>
-      </w:r>
-      <w:r>
-        <w:t>.</w:t>
-      </w:r>
-      <w:r>
-        <w:t xml:space="preserve"> </w:t>
-      </w:r>
-      <w:r>
-        <w:t>H</w:t>
-      </w:r>
-      <w:r>
-        <w:t xml:space="preserve">owever, we also completed a parallel analysis with an identical procedure using AIC as the information criterion for decision-making, which is documented in </w:t>
-      </w:r>
-      <w:r>
-        <w:t xml:space="preserve">Appendix </w:t>
-      </w:r>
-      <w:r>
-        <w:t>S1</w:t>
-      </w:r>
-      <w:r>
-        <w:t>.</w:t>
-      </w:r>
-      <w:r>
-        <w:t xml:space="preserve"> </w:t>
-      </w:r>
-      <w:proofErr w:type="spellStart"/>
-      <w:r>
-        <w:t>AICc</w:t>
-      </w:r>
-      <w:proofErr w:type="spellEnd"/>
-      <w:r>
-        <w:t xml:space="preserve"> is a function of AIC with a correction for small sample bias, which is appropriate </w:t>
-      </w:r>
-      <w:r>
-        <w:t xml:space="preserve">for </w:t>
-      </w:r>
-      <w:r>
-        <w:t xml:space="preserve">the sample sizes typical to contemporary population time series data </w:t>
-      </w:r>
-      <w:r>
-        <w:t>(i.e., 15-</w:t>
-      </w:r>
-      <w:r>
-        <w:t xml:space="preserve">30 </w:t>
-      </w:r>
-      <w:r>
-        <w:t>years</w:t>
-      </w:r>
-      <w:r>
-        <w:t>/</w:t>
-      </w:r>
-      <w:r>
-        <w:t xml:space="preserve">data points) </w:t>
-      </w:r>
-      <w:r>
-        <w:t>and is designed to minimize the risk of overfitting during model selection</w:t>
-      </w:r>
-      <w:r>
-        <w:t xml:space="preserve"> </w:t>
-      </w:r>
-      <w:r>
-        <w:fldChar w:fldCharType="begin"/>
-      </w:r>
-      <w:r>
-        <w:instrText xml:space="preserve"> ADDIN ZOTERO_ITEM CSL_CITATION {"citationID":"9kUvnk8K","properties":{"formattedCitation":"[35]","plainCitation":"[35]","noteIndex":0},"citationItems":[{"id":285,"uris":["http://zotero.org/users/3015424/items/7SJFAAV6"],"uri":["http://zotero.org/users/3015424/items/7SJFAAV6"],"itemData":{"id":285,"type":"book","title":"Model selection and multimodal inference: a practical information-theoretic approach","publisher":"Springer Science + Business Media, LLC","publisher-place":"New York","number-of-pages":"488","edition":"2nd","event-place":"New York","title-short":"Model selection and multimodal inference: a practical information-theoretic approach","author":[{"family":"Burnham","given":"Kenneth P."},{"family":"Anderson","given":"David R."}],"issued":{"date-parts":[["2002"]]}}}],"schema":"https://github.com/citation-style-language/schema/raw/master/csl-citation.json"} </w:instrText>
-      </w:r>
-      <w:r>
-        <w:fldChar w:fldCharType="separate"/>
-      </w:r>
-      <w:r>
-        <w:rPr>
-          <w:rFonts w:ascii="Calibri" w:hAnsi="Calibri" w:cs="Calibri"/>
-        </w:rPr>
-        <w:t>[35]</w:t>
-      </w:r>
-      <w:r>
-        <w:fldChar w:fldCharType="end"/>
-      </w:r>
-      <w:r>
-        <w:t xml:space="preserve">. However, use of AIC </w:t>
-      </w:r>
-      <w:r>
-        <w:t xml:space="preserve">for </w:t>
-      </w:r>
-      <w:r>
-        <w:t xml:space="preserve">model selection may be </w:t>
-      </w:r>
-      <w:r>
-        <w:t xml:space="preserve">desirable </w:t>
-      </w:r>
-      <w:r>
-        <w:t xml:space="preserve">when increased </w:t>
-      </w:r>
-      <w:r>
-        <w:t xml:space="preserve">algorithmic </w:t>
-      </w:r>
-      <w:r>
-        <w:t>sensitivity to dynamic shifts is desired.</w:t>
-      </w:r>
-    </w:p>
-    <w:p>
-      <w:r>
-        <w:t xml:space="preserve">The </w:t>
-      </w:r>
-      <w:r>
-        <w:t xml:space="preserve">DSD </w:t>
-      </w:r>
-      <w:r>
-        <w:t xml:space="preserve">algorithm </w:t>
-      </w:r>
-      <w:r>
-        <w:t xml:space="preserve">is implemented as a series of R functions to enable a user to quickly generate a </w:t>
-      </w:r>
-      <w:r>
-        <w:t>list of potential break points for a population time series dataset</w:t>
-      </w:r>
-      <w:r>
-        <w:t xml:space="preserve">. The </w:t>
-      </w:r>
-      <w:r>
-        <w:t xml:space="preserve">algorithm </w:t>
-      </w:r>
-      <w:r>
-        <w:t xml:space="preserve">(and all subsequent simulations and case studies) were scripted and run in R Version 3.3.3 </w:t>
-      </w:r>
-      <w:r>
-        <w:fldChar w:fldCharType="begin"/>
-      </w:r>
-      <w:r>
-        <w:instrText xml:space="preserve"> ADDIN ZOTERO_ITEM CSL_CITATION {"citationID":"a262g9b99h5","properties":{"formattedCitation":"[37]","plainCitation":"[37]","noteIndex":0},"citationItems":[{"id":1781,"uris":["http://zotero.org/users/3015424/items/SWFJ2EDN"],"uri":["http://zotero.org/users/3015424/items/SWFJ2EDN"],"itemData":{"id":1781,"type":"article-journal","title":"R: A Language and Environment for Statistical Computing 3.3.3","container-title":"R Foundation for Statistical Computing","URL":"http://www.R-project.org","ISSN":"3-900051-07-0","title-short":"R: A Language and Environment for Statistical Computing 3.0.3","author":[{"literal":"R Development Core Team"}],"issued":{"date-parts":[["2017"]]}}}],"schema":"https://github.com/citation-style-language/schema/raw/master/csl-citation.json"} </w:instrText>
-      </w:r>
-      <w:r>
-        <w:fldChar w:fldCharType="separate"/>
-      </w:r>
-      <w:r>
-        <w:rPr>
-          <w:rFonts w:ascii="Calibri" w:hAnsi="Calibri" w:cs="Calibri"/>
-        </w:rPr>
-        <w:t>[37]</w:t>
-      </w:r>
-      <w:r>
-        <w:fldChar w:fldCharType="end"/>
-      </w:r>
-      <w:r>
-        <w:t xml:space="preserve">. </w:t>
-      </w:r>
-      <w:r>
-        <w:t xml:space="preserve">For fitting the Ricker model, we used </w:t>
-      </w:r>
-      <w:r>
-        <w:t xml:space="preserve">the </w:t>
-      </w:r>
-      <w:r>
-        <w:t>Levenberg-Marquardt nonlinear least-squares algorithm</w:t>
-      </w:r>
-      <w:r>
-        <w:t xml:space="preserve"> as implemented in the package </w:t>
-      </w:r>
-      <w:proofErr w:type="spellStart"/>
-      <w:r>
-        <w:t>minpack.LM</w:t>
-      </w:r>
-      <w:proofErr w:type="spellEnd"/>
-      <w:r>
-        <w:t xml:space="preserve"> </w:t>
-      </w:r>
-      <w:r>
-        <w:fldChar w:fldCharType="begin"/>
-      </w:r>
-      <w:r>
-        <w:instrText xml:space="preserve"> ADDIN ZOTERO_ITEM CSL_CITATION {"citationID":"z7WFxfAD","properties":{"formattedCitation":"[38]","plainCitation":"[38]","noteIndex":0},"citationItems":[{"id":1763,"uris":["http://zotero.org/users/3015424/items/FUX9M2CW"],"uri":["http://zotero.org/users/3015424/items/FUX9M2CW"],"itemData":{"id":1763,"type":"book","title":"minpack. lm: R Interface to the Levenberg-Marquardt Nonlinear Least-Squares Algorithm Found in MINPACK","collection-title":"R package version 1.2-1","version":"1.2-1","title-short":"minpack. lm: R Interface to the Levenberg-Marquardt Nonlinear Least-Squares Algorithm Found in MINPACK","author":[{"family":"Elzhov","given":"Timur V"},{"family":"Mullen","given":"Katharine M"},{"family":"Spiess","given":"Andrej-Nikolai"},{"family":"Bolker","given":"Ben"}],"issued":{"date-parts":[["2016"]]}}}],"schema":"https://github.com/citation-style-language/schema/raw/master/csl-citation.json"} </w:instrText>
-      </w:r>
-      <w:r>
-        <w:fldChar w:fldCharType="separate"/>
-      </w:r>
-      <w:r>
-        <w:rPr>
-          <w:rFonts w:ascii="Calibri" w:hAnsi="Calibri" w:cs="Calibri"/>
-        </w:rPr>
-        <w:t>[38]</w:t>
-      </w:r>
-      <w:r>
-        <w:fldChar w:fldCharType="end"/>
-      </w:r>
-      <w:r>
-        <w:t xml:space="preserve">. </w:t>
-      </w:r>
-      <w:r>
-        <w:t xml:space="preserve">All data manipulations, analyses and figure scripts, including the complete development history, are publicly available in a </w:t>
-      </w:r>
-      <w:proofErr w:type="spellStart"/>
-      <w:r>
-        <w:t>Github</w:t>
-      </w:r>
-      <w:proofErr w:type="spellEnd"/>
-      <w:r>
-        <w:t xml:space="preserve"> repository at </w:t>
+        <w:t xml:space="preserve">All data manipulations, analyses and figure scripts, including the complete development history, are publicly available in a Github repository at </w:t>
       </w:r>
       <w:hyperlink r:id="rId7" w:history="1">
         <w:r>
@@ -4544,8 +4466,6 @@
           <w:b/>
         </w:rPr>
       </w:pPr>
-      <w:bookmarkStart w:id="0" w:name="_GoBack"/>
-      <w:bookmarkEnd w:id="0"/>
     </w:p>
     <w:p>
       <w:pPr>
@@ -4895,7 +4815,6 @@
       <w:r>
         <w:t xml:space="preserve"> </w:t>
       </w:r>
-      <w:proofErr w:type="spellStart"/>
       <w:r>
         <w:rPr>
           <w:i/>
@@ -4906,11 +4825,7 @@
         <w:t xml:space="preserve"> </w:t>
       </w:r>
       <w:r>
-        <w:t>at</w:t>
-      </w:r>
-      <w:proofErr w:type="spellEnd"/>
-      <w:r>
-        <w:t xml:space="preserve"> break points </w:t>
+        <w:t xml:space="preserve">at break points </w:t>
       </w:r>
       <w:r>
         <w:t>from the starting values (</w:t>
@@ -5539,15 +5454,7 @@
         <w:t xml:space="preserve"> (i.e. the top ranked break point combination and those </w:t>
       </w:r>
       <w:r>
-        <w:t xml:space="preserve">break point combinations whose </w:t>
-      </w:r>
-      <w:proofErr w:type="spellStart"/>
-      <w:r>
-        <w:t>AICc</w:t>
-      </w:r>
-      <w:proofErr w:type="spellEnd"/>
-      <w:r>
-        <w:t xml:space="preserve"> values fell within two units of the top ranked)</w:t>
+        <w:t>break point combinations whose AICc values fell within two units of the top ranked)</w:t>
       </w:r>
       <w:r>
         <w:t xml:space="preserve">. </w:t>
@@ -6220,15 +6127,7 @@
         <w:t>A</w:t>
       </w:r>
       <w:r>
-        <w:t xml:space="preserve">, </w:t>
-      </w:r>
-      <w:proofErr w:type="spellStart"/>
-      <w:r>
-        <w:t>AICc</w:t>
-      </w:r>
-      <w:proofErr w:type="spellEnd"/>
-      <w:r>
-        <w:t>=-18.02</w:t>
+        <w:t>, AICc=-18.02</w:t>
       </w:r>
       <w:r>
         <w:t xml:space="preserve">). </w:t>
@@ -6246,15 +6145,7 @@
         <w:t>indicated that two additional break point combinations, a single break after 2000</w:t>
       </w:r>
       <w:r>
-        <w:t xml:space="preserve"> (</w:t>
-      </w:r>
-      <w:proofErr w:type="spellStart"/>
-      <w:r>
-        <w:t>AICc</w:t>
-      </w:r>
-      <w:proofErr w:type="spellEnd"/>
-      <w:r>
-        <w:t>=-17.46)</w:t>
+        <w:t xml:space="preserve"> (AICc=-17.46)</w:t>
       </w:r>
       <w:r>
         <w:t>, and a no break series</w:t>
@@ -6264,15 +6155,7 @@
       </w:r>
       <w:r>
         <w:lastRenderedPageBreak/>
-        <w:t>(</w:t>
-      </w:r>
-      <w:proofErr w:type="spellStart"/>
-      <w:r>
-        <w:t>AICc</w:t>
-      </w:r>
-      <w:proofErr w:type="spellEnd"/>
-      <w:r>
-        <w:t>=-17.64)</w:t>
+        <w:t>(AICc=-17.64)</w:t>
       </w:r>
       <w:r>
         <w:t xml:space="preserve">, had equivalent performance. Break weight analysis suggested a weight of 0.56 for the 2000 break, and a weight of 0.29 for the break after 2005. </w:t>
@@ -6641,26 +6524,10 @@
         <w:rPr>
           <w:i/>
         </w:rPr>
-        <w:t xml:space="preserve">Danaus </w:t>
-      </w:r>
-      <w:proofErr w:type="spellStart"/>
-      <w:r>
-        <w:rPr>
-          <w:i/>
-        </w:rPr>
-        <w:t>plexippus</w:t>
-      </w:r>
-      <w:proofErr w:type="spellEnd"/>
-      <w:r>
-        <w:t xml:space="preserve">) is migratory, with the majority of individuals overwintering in large aggregations in Oyamel fir forests within the </w:t>
-      </w:r>
-      <w:proofErr w:type="spellStart"/>
-      <w:r>
-        <w:t>transvolcanic</w:t>
-      </w:r>
-      <w:proofErr w:type="spellEnd"/>
-      <w:r>
-        <w:t xml:space="preserve"> mountains in the central region of Mexico </w:t>
+        <w:t>Danaus plexippus</w:t>
+      </w:r>
+      <w:r>
+        <w:t xml:space="preserve">) is migratory, with the majority of individuals overwintering in large aggregations in Oyamel fir forests within the transvolcanic mountains in the central region of Mexico </w:t>
       </w:r>
       <w:r>
         <w:fldChar w:fldCharType="begin"/>
@@ -6795,13 +6662,8 @@
         <w:t>at</w:t>
       </w:r>
       <w:r>
-        <w:t xml:space="preserve"> </w:t>
-      </w:r>
-      <w:proofErr w:type="spellStart"/>
-      <w:r>
-        <w:t>MonarchWatch</w:t>
-      </w:r>
-      <w:proofErr w:type="spellEnd"/>
+        <w:t xml:space="preserve"> MonarchWatch</w:t>
+      </w:r>
       <w:r>
         <w:t>;</w:t>
       </w:r>
@@ -6868,15 +6730,7 @@
         <w:t>4</w:t>
       </w:r>
       <w:r>
-        <w:t xml:space="preserve">; </w:t>
-      </w:r>
-      <w:proofErr w:type="spellStart"/>
-      <w:r>
-        <w:t>AICc</w:t>
-      </w:r>
-      <w:proofErr w:type="spellEnd"/>
-      <w:r>
-        <w:t>=120.18</w:t>
+        <w:t>; AICc=120.18</w:t>
       </w:r>
       <w:r>
         <w:t xml:space="preserve">). </w:t>
@@ -6888,29 +6742,13 @@
         <w:t xml:space="preserve">algorithm </w:t>
       </w:r>
       <w:r>
-        <w:t>indicated that two additional break point combinations, a single break after 2006 (</w:t>
-      </w:r>
-      <w:proofErr w:type="spellStart"/>
-      <w:r>
-        <w:t>AICc</w:t>
-      </w:r>
-      <w:proofErr w:type="spellEnd"/>
-      <w:r>
-        <w:t xml:space="preserve">=121.87) and a </w:t>
+        <w:t xml:space="preserve">indicated that two additional break point combinations, a single break after 2006 (AICc=121.87) and a </w:t>
       </w:r>
       <w:r>
         <w:t>two-</w:t>
       </w:r>
       <w:r>
-        <w:t>break combination of 2003 and 2008 (</w:t>
-      </w:r>
-      <w:proofErr w:type="spellStart"/>
-      <w:r>
-        <w:t>AICc</w:t>
-      </w:r>
-      <w:proofErr w:type="spellEnd"/>
-      <w:r>
-        <w:t xml:space="preserve">=-121.86), had equivalent performance. The weight analysis </w:t>
+        <w:t xml:space="preserve">break combination of 2003 and 2008 (AICc=-121.86), had equivalent performance. The weight analysis </w:t>
       </w:r>
       <w:r>
         <w:t xml:space="preserve">computed </w:t>
@@ -7811,15 +7649,7 @@
         <w:t>. Thus, w</w:t>
       </w:r>
       <w:r>
-        <w:t xml:space="preserve">e used </w:t>
-      </w:r>
-      <w:proofErr w:type="spellStart"/>
-      <w:r>
-        <w:t>AICc</w:t>
-      </w:r>
-      <w:proofErr w:type="spellEnd"/>
-      <w:r>
-        <w:t xml:space="preserve">, the Akaike Information Criterion corrected for small sample sizes, as the selection criterion </w:t>
+        <w:t xml:space="preserve">e used AICc, the Akaike Information Criterion corrected for small sample sizes, as the selection criterion </w:t>
       </w:r>
       <w:r>
         <w:t>within</w:t>
@@ -7840,41 +7670,58 @@
         <w:t>algorithm</w:t>
       </w:r>
       <w:r>
+        <w:t>. AICc is generally recommended in place of AIC in situations where small samples sizes are being examined</w:t>
+      </w:r>
+      <w:r>
+        <w:t xml:space="preserve"> as </w:t>
+      </w:r>
+      <w:r>
+        <w:t>it incorporates a penalty term that is inversely related to the number of observations</w:t>
+      </w:r>
+      <w:r>
+        <w:t>.  A</w:t>
+      </w:r>
+      <w:r>
+        <w:t xml:space="preserve">s sample size increases, the penalty for model complexity is reduced and AICc approaches AIC </w:t>
+      </w:r>
+      <w:r>
+        <w:fldChar w:fldCharType="begin"/>
+      </w:r>
+      <w:r>
+        <w:instrText xml:space="preserve"> ADDIN ZOTERO_ITEM CSL_CITATION {"citationID":"vVHrNJ4K","properties":{"formattedCitation":"[35]","plainCitation":"[35]","noteIndex":0},"citationItems":[{"id":285,"uris":["http://zotero.org/users/3015424/items/7SJFAAV6"],"uri":["http://zotero.org/users/3015424/items/7SJFAAV6"],"itemData":{"id":285,"type":"book","title":"Model selection and multimodal inference: a practical information-theoretic approach","publisher":"Springer Science + Business Media, LLC","publisher-place":"New York","number-of-pages":"488","edition":"2nd","event-place":"New York","title-short":"Model selection and multimodal inference: a practical information-theoretic approach","author":[{"family":"Burnham","given":"Kenneth P."},{"family":"Anderson","given":"David R."}],"issued":{"date-parts":[["2002"]]}}}],"schema":"https://github.com/citation-style-language/schema/raw/master/csl-citation.json"} </w:instrText>
+      </w:r>
+      <w:r>
+        <w:fldChar w:fldCharType="separate"/>
+      </w:r>
+      <w:r>
+        <w:rPr>
+          <w:rFonts w:ascii="Calibri" w:hAnsi="Calibri" w:cs="Calibri"/>
+        </w:rPr>
+        <w:t>[35]</w:t>
+      </w:r>
+      <w:r>
+        <w:fldChar w:fldCharType="end"/>
+      </w:r>
+      <w:r>
         <w:t xml:space="preserve">. </w:t>
       </w:r>
-      <w:proofErr w:type="spellStart"/>
-      <w:r>
-        <w:t>AICc</w:t>
-      </w:r>
-      <w:proofErr w:type="spellEnd"/>
-      <w:r>
-        <w:t xml:space="preserve"> is generally recommended in place of AIC in situations where small samples sizes are being examined</w:t>
-      </w:r>
-      <w:r>
-        <w:t xml:space="preserve"> as </w:t>
-      </w:r>
-      <w:r>
-        <w:t>it incorporates a penalty term that is inversely related to the number of observations</w:t>
-      </w:r>
-      <w:r>
-        <w:t>.  A</w:t>
-      </w:r>
-      <w:r>
-        <w:t xml:space="preserve">s sample size increases, the penalty for model complexity is reduced and </w:t>
-      </w:r>
-      <w:proofErr w:type="spellStart"/>
-      <w:r>
-        <w:t>AICc</w:t>
-      </w:r>
-      <w:proofErr w:type="spellEnd"/>
-      <w:r>
-        <w:t xml:space="preserve"> approaches AIC </w:t>
+      <w:r>
+        <w:t xml:space="preserve"> </w:t>
+      </w:r>
+      <w:r>
+        <w:t xml:space="preserve">Break </w:t>
+      </w:r>
+      <w:r>
+        <w:t>point detection methods must incorporate a compromise between sensitivity and penalty for over-parameterization</w:t>
+      </w:r>
+      <w:r>
+        <w:t xml:space="preserve"> </w:t>
       </w:r>
       <w:r>
         <w:fldChar w:fldCharType="begin"/>
       </w:r>
       <w:r>
-        <w:instrText xml:space="preserve"> ADDIN ZOTERO_ITEM CSL_CITATION {"citationID":"vVHrNJ4K","properties":{"formattedCitation":"[35]","plainCitation":"[35]","noteIndex":0},"citationItems":[{"id":285,"uris":["http://zotero.org/users/3015424/items/7SJFAAV6"],"uri":["http://zotero.org/users/3015424/items/7SJFAAV6"],"itemData":{"id":285,"type":"book","title":"Model selection and multimodal inference: a practical information-theoretic approach","publisher":"Springer Science + Business Media, LLC","publisher-place":"New York","number-of-pages":"488","edition":"2nd","event-place":"New York","title-short":"Model selection and multimodal inference: a practical information-theoretic approach","author":[{"family":"Burnham","given":"Kenneth P."},{"family":"Anderson","given":"David R."}],"issued":{"date-parts":[["2002"]]}}}],"schema":"https://github.com/citation-style-language/schema/raw/master/csl-citation.json"} </w:instrText>
+        <w:instrText xml:space="preserve"> ADDIN ZOTERO_ITEM CSL_CITATION {"citationID":"85nH8lcE","properties":{"formattedCitation":"[1]","plainCitation":"[1]","noteIndex":0},"citationItems":[{"id":1825,"uris":["http://zotero.org/users/3015424/items/RIZBB3RP"],"uri":["http://zotero.org/users/3015424/items/RIZBB3RP"],"itemData":{"id":1825,"type":"article-journal","title":"Ecological thresholds and regime shifts: approaches to identification","container-title":"Trends in Ecology &amp; Evolution","page":"49-57","volume":"24","issue":"1","abstract":"There is an apparent gap between the prominence of present theoretical frameworks involving ecological thresholds and regime shifts, and the paucity of efforts to conduct simple tests and quantitative inferences on the actual appearance of such phenomena in ecological data. A wide range of statistical methods and analytical techniques are now available that render these questions tractable, some of them even dating back half a century. Yet, their application has been sparse and confined within a narrow subset of cases of ecological regime shifts. Our objective is to raise awareness on the range of techniques available, and to their principles and limitations, to promote a more operational approach to the identification of ecological thresholds and regime shifts.","DOI":"10.1016/j.tree.2008.07.014","ISSN":"0169-5347","journalAbbreviation":"Trends in Ecology &amp; Evolution","author":[{"family":"Andersen","given":"Tom"},{"family":"Carstensen","given":"Jacob"},{"family":"Hernández-García","given":"Emilio"},{"family":"Duarte","given":"Carlos M."}],"issued":{"date-parts":[["2009",1,1]]}}}],"schema":"https://github.com/citation-style-language/schema/raw/master/csl-citation.json"} </w:instrText>
       </w:r>
       <w:r>
         <w:fldChar w:fldCharType="separate"/>
@@ -7883,68 +7730,19 @@
         <w:rPr>
           <w:rFonts w:ascii="Calibri" w:hAnsi="Calibri" w:cs="Calibri"/>
         </w:rPr>
-        <w:t>[35]</w:t>
+        <w:t>[1]</w:t>
       </w:r>
       <w:r>
         <w:fldChar w:fldCharType="end"/>
       </w:r>
       <w:r>
-        <w:t xml:space="preserve">. </w:t>
-      </w:r>
-      <w:r>
-        <w:t xml:space="preserve"> </w:t>
-      </w:r>
-      <w:r>
-        <w:t xml:space="preserve">Break </w:t>
-      </w:r>
-      <w:r>
-        <w:t>point detection methods must incorporate a compromise between sensitivity and penalty for over-parameterization</w:t>
-      </w:r>
-      <w:r>
-        <w:t xml:space="preserve"> </w:t>
-      </w:r>
-      <w:r>
-        <w:fldChar w:fldCharType="begin"/>
-      </w:r>
-      <w:r>
-        <w:instrText xml:space="preserve"> ADDIN ZOTERO_ITEM CSL_CITATION {"citationID":"85nH8lcE","properties":{"formattedCitation":"[1]","plainCitation":"[1]","noteIndex":0},"citationItems":[{"id":1825,"uris":["http://zotero.org/users/3015424/items/RIZBB3RP"],"uri":["http://zotero.org/users/3015424/items/RIZBB3RP"],"itemData":{"id":1825,"type":"article-journal","title":"Ecological thresholds and regime shifts: approaches to identification","container-title":"Trends in Ecology &amp; Evolution","page":"49-57","volume":"24","issue":"1","abstract":"There is an apparent gap between the prominence of present theoretical frameworks involving ecological thresholds and regime shifts, and the paucity of efforts to conduct simple tests and quantitative inferences on the actual appearance of such phenomena in ecological data. A wide range of statistical methods and analytical techniques are now available that render these questions tractable, some of them even dating back half a century. Yet, their application has been sparse and confined within a narrow subset of cases of ecological regime shifts. Our objective is to raise awareness on the range of techniques available, and to their principles and limitations, to promote a more operational approach to the identification of ecological thresholds and regime shifts.","DOI":"10.1016/j.tree.2008.07.014","ISSN":"0169-5347","journalAbbreviation":"Trends in Ecology &amp; Evolution","author":[{"family":"Andersen","given":"Tom"},{"family":"Carstensen","given":"Jacob"},{"family":"Hernández-García","given":"Emilio"},{"family":"Duarte","given":"Carlos M."}],"issued":{"date-parts":[["2009",1,1]]}}}],"schema":"https://github.com/citation-style-language/schema/raw/master/csl-citation.json"} </w:instrText>
-      </w:r>
-      <w:r>
-        <w:fldChar w:fldCharType="separate"/>
-      </w:r>
-      <w:r>
-        <w:rPr>
-          <w:rFonts w:ascii="Calibri" w:hAnsi="Calibri" w:cs="Calibri"/>
-        </w:rPr>
-        <w:t>[1]</w:t>
-      </w:r>
-      <w:r>
-        <w:fldChar w:fldCharType="end"/>
-      </w:r>
-      <w:r>
         <w:t>. W</w:t>
       </w:r>
       <w:r>
-        <w:t xml:space="preserve">e examined the performance of both </w:t>
-      </w:r>
-      <w:proofErr w:type="spellStart"/>
-      <w:r>
-        <w:t>AICc</w:t>
-      </w:r>
-      <w:proofErr w:type="spellEnd"/>
-      <w:r>
-        <w:t xml:space="preserve"> (here) and AIC (in Appendix S1)</w:t>
-      </w:r>
-      <w:r>
-        <w:t xml:space="preserve"> and found that using </w:t>
-      </w:r>
-      <w:proofErr w:type="spellStart"/>
-      <w:r>
-        <w:t>AICc</w:t>
-      </w:r>
-      <w:proofErr w:type="spellEnd"/>
-      <w:r>
-        <w:t xml:space="preserve"> </w:t>
+        <w:t>e examined the performance of both AICc (here) and AIC (in Appendix S1)</w:t>
+      </w:r>
+      <w:r>
+        <w:t xml:space="preserve"> and found that using AICc </w:t>
       </w:r>
       <w:r>
         <w:t xml:space="preserve">performed </w:t>
@@ -8232,15 +8030,7 @@
         <w:t xml:space="preserve">algorithm </w:t>
       </w:r>
       <w:r>
-        <w:t xml:space="preserve">to select from and because the penalty for increasing parameterization (i.e. </w:t>
-      </w:r>
-      <w:proofErr w:type="spellStart"/>
-      <w:r>
-        <w:t>AICc</w:t>
-      </w:r>
-      <w:proofErr w:type="spellEnd"/>
-      <w:r>
-        <w:t>) decrease</w:t>
+        <w:t>to select from and because the penalty for increasing parameterization (i.e. AICc) decrease</w:t>
       </w:r>
       <w:r>
         <w:t>s</w:t>
@@ -8352,15 +8142,7 @@
         <w:t>imple dens</w:t>
       </w:r>
       <w:r>
-        <w:t xml:space="preserve">ity-dependent population models including Ricker, </w:t>
-      </w:r>
-      <w:proofErr w:type="spellStart"/>
-      <w:r>
-        <w:t>Beverton</w:t>
-      </w:r>
-      <w:proofErr w:type="spellEnd"/>
-      <w:r>
-        <w:t>-Holt</w:t>
+        <w:t>ity-dependent population models including Ricker, Beverton-Holt</w:t>
       </w:r>
       <w:r>
         <w:t>,</w:t>
@@ -8640,23 +8422,7 @@
         <w:t xml:space="preserve">algorithm </w:t>
       </w:r>
       <w:r>
-        <w:t xml:space="preserve">came about out of conversations with </w:t>
-      </w:r>
-      <w:proofErr w:type="spellStart"/>
-      <w:r>
-        <w:t>Wopke</w:t>
-      </w:r>
-      <w:proofErr w:type="spellEnd"/>
-      <w:r>
-        <w:t xml:space="preserve"> van der </w:t>
-      </w:r>
-      <w:proofErr w:type="spellStart"/>
-      <w:r>
-        <w:t>Werf</w:t>
-      </w:r>
-      <w:proofErr w:type="spellEnd"/>
-      <w:r>
-        <w:t xml:space="preserve"> and Douglas Landis, and the </w:t>
+        <w:t xml:space="preserve">came about out of conversations with Wopke van der Werf and Douglas Landis, and the </w:t>
       </w:r>
       <w:r>
         <w:t xml:space="preserve">algorithm </w:t>
@@ -8731,14 +8497,7 @@
       </w:r>
       <w:r>
         <w:tab/>
-      </w:r>
-      <w:proofErr w:type="spellStart"/>
-      <w:r>
-        <w:t>Bestelmeyer</w:t>
-      </w:r>
-      <w:proofErr w:type="spellEnd"/>
-      <w:r>
-        <w:t xml:space="preserve"> BT, Ellison AM, Fraser WR, Gorman KB, Holbrook SJ, Laney CM, et al. Analysis of abrupt transitions in ecological systems. Ecosphere. 2011;2: art129. doi:10.1890/es11-00216.1</w:t>
+        <w:t>Bestelmeyer BT, Ellison AM, Fraser WR, Gorman KB, Holbrook SJ, Laney CM, et al. Analysis of abrupt transitions in ecological systems. Ecosphere. 2011;2: art129. doi:10.1890/es11-00216.1</w:t>
       </w:r>
     </w:p>
     <w:p>
@@ -8750,22 +8509,7 @@
       </w:r>
       <w:r>
         <w:tab/>
-      </w:r>
-      <w:proofErr w:type="spellStart"/>
-      <w:r>
-        <w:t>Scheffer</w:t>
-      </w:r>
-      <w:proofErr w:type="spellEnd"/>
-      <w:r>
-        <w:t xml:space="preserve"> M, Carpenter S, Foley JA, </w:t>
-      </w:r>
-      <w:proofErr w:type="spellStart"/>
-      <w:r>
-        <w:t>Folke</w:t>
-      </w:r>
-      <w:proofErr w:type="spellEnd"/>
-      <w:r>
-        <w:t xml:space="preserve"> C, Walker B. Catastrophic shifts in ecosystems. Nature. 2001;413: 591–596. doi:10.1038/35098000</w:t>
+        <w:t>Scheffer M, Carpenter S, Foley JA, Folke C, Walker B. Catastrophic shifts in ecosystems. Nature. 2001;413: 591–596. doi:10.1038/35098000</w:t>
       </w:r>
     </w:p>
     <w:p>
@@ -8777,14 +8521,7 @@
       </w:r>
       <w:r>
         <w:tab/>
-      </w:r>
-      <w:proofErr w:type="spellStart"/>
-      <w:r>
-        <w:t>Scheffer</w:t>
-      </w:r>
-      <w:proofErr w:type="spellEnd"/>
-      <w:r>
-        <w:t xml:space="preserve"> M, Carpenter SR. Catastrophic regime shifts in ecosystems: linking theory to observation. Trends in Ecology &amp; Evolution. 2003;18: 648–656. doi:10.1016/j.tree.2003.09.002</w:t>
+        <w:t>Scheffer M, Carpenter SR. Catastrophic regime shifts in ecosystems: linking theory to observation. Trends in Ecology &amp; Evolution. 2003;18: 648–656. doi:10.1016/j.tree.2003.09.002</w:t>
       </w:r>
     </w:p>
     <w:p>
@@ -8808,14 +8545,7 @@
       </w:r>
       <w:r>
         <w:tab/>
-      </w:r>
-      <w:proofErr w:type="spellStart"/>
-      <w:r>
-        <w:t>Ducré</w:t>
-      </w:r>
-      <w:proofErr w:type="spellEnd"/>
-      <w:r>
-        <w:t>-Robitaille J-F, Vincent LA, Boulet G. Comparison of techniques for detection of discontinuities in temperature series: DETECTING DISCONTINUITIES IN TEMPERATURE SERIES. International Journal of Climatology. 2003;23: 1087–1101. doi:10.1002/joc.924</w:t>
+        <w:t>Ducré-Robitaille J-F, Vincent LA, Boulet G. Comparison of techniques for detection of discontinuities in temperature series: DETECTING DISCONTINUITIES IN TEMPERATURE SERIES. International Journal of Climatology. 2003;23: 1087–1101. doi:10.1002/joc.924</w:t>
       </w:r>
     </w:p>
     <w:p>
@@ -8827,14 +8557,7 @@
       </w:r>
       <w:r>
         <w:tab/>
-      </w:r>
-      <w:proofErr w:type="spellStart"/>
-      <w:r>
-        <w:t>Rodionov</w:t>
-      </w:r>
-      <w:proofErr w:type="spellEnd"/>
-      <w:r>
-        <w:t xml:space="preserve"> SN. A sequential algorithm for testing climate regime shifts: ALGORITHM FOR TESTING REGIME SHIFTS. Geophysical Research Letters. 2004;31: n/a-n/a. doi:10.1029/2004GL019448</w:t>
+        <w:t>Rodionov SN. A sequential algorithm for testing climate regime shifts: ALGORITHM FOR TESTING REGIME SHIFTS. Geophysical Research Letters. 2004;31: n/a-n/a. doi:10.1029/2004GL019448</w:t>
       </w:r>
     </w:p>
     <w:p>
@@ -8846,30 +8569,7 @@
       </w:r>
       <w:r>
         <w:tab/>
-      </w:r>
-      <w:proofErr w:type="spellStart"/>
-      <w:r>
-        <w:t>Beaugrand</w:t>
-      </w:r>
-      <w:proofErr w:type="spellEnd"/>
-      <w:r>
-        <w:t xml:space="preserve"> G., </w:t>
-      </w:r>
-      <w:proofErr w:type="spellStart"/>
-      <w:r>
-        <w:t>Conversi</w:t>
-      </w:r>
-      <w:proofErr w:type="spellEnd"/>
-      <w:r>
-        <w:t xml:space="preserve"> A., Chiba S., Edwards M., Fonda-</w:t>
-      </w:r>
-      <w:proofErr w:type="spellStart"/>
-      <w:r>
-        <w:t>Umani</w:t>
-      </w:r>
-      <w:proofErr w:type="spellEnd"/>
-      <w:r>
-        <w:t xml:space="preserve"> S., Greene C., et al. Synchronous marine pelagic regime shifts in the Northern Hemisphere. Philosophical Transactions of the Royal Society B: Biological Sciences. 2015;370: 20130272. doi:10.1098/rstb.2013.0272</w:t>
+        <w:t>Beaugrand G., Conversi A., Chiba S., Edwards M., Fonda-Umani S., Greene C., et al. Synchronous marine pelagic regime shifts in the Northern Hemisphere. Philosophical Transactions of the Royal Society B: Biological Sciences. 2015;370: 20130272. doi:10.1098/rstb.2013.0272</w:t>
       </w:r>
     </w:p>
     <w:p>
@@ -8881,14 +8581,7 @@
       </w:r>
       <w:r>
         <w:tab/>
-      </w:r>
-      <w:proofErr w:type="spellStart"/>
-      <w:r>
-        <w:t>Zampolli</w:t>
-      </w:r>
-      <w:proofErr w:type="spellEnd"/>
-      <w:r>
-        <w:t xml:space="preserve"> F. Optimal monetary policy in a regime-switching economy: The response to abrupt shifts in exchange rate dynamics. Journal of Economic Dynamics and Control. 2006;30: 1527–1567. doi:10.1016/j.jedc.2005.10.013</w:t>
+        <w:t>Zampolli F. Optimal monetary policy in a regime-switching economy: The response to abrupt shifts in exchange rate dynamics. Journal of Economic Dynamics and Control. 2006;30: 1527–1567. doi:10.1016/j.jedc.2005.10.013</w:t>
       </w:r>
     </w:p>
     <w:p>
@@ -8900,14 +8593,7 @@
       </w:r>
       <w:r>
         <w:tab/>
-      </w:r>
-      <w:proofErr w:type="spellStart"/>
-      <w:r>
-        <w:t>Holling</w:t>
-      </w:r>
-      <w:proofErr w:type="spellEnd"/>
-      <w:r>
-        <w:t xml:space="preserve"> CS. Understanding the Complexity of Economic, Ecological, and Social Systems. Ecosystems. 2001;4: 390–405. doi:10.1007/s10021-001-0101-5</w:t>
+        <w:t>Holling CS. Understanding the Complexity of Economic, Ecological, and Social Systems. Ecosystems. 2001;4: 390–405. doi:10.1007/s10021-001-0101-5</w:t>
       </w:r>
     </w:p>
     <w:p>
@@ -8919,14 +8605,7 @@
       </w:r>
       <w:r>
         <w:tab/>
-      </w:r>
-      <w:proofErr w:type="spellStart"/>
-      <w:r>
-        <w:t>Bjørnstad</w:t>
-      </w:r>
-      <w:proofErr w:type="spellEnd"/>
-      <w:r>
-        <w:t xml:space="preserve"> ON, Grenfell BT. Noisy Clockwork: Time Series Analysis of Population Fluctuations in Animals. Science. 2001;293: 638. doi:10.1126/science.1062226</w:t>
+        <w:t>Bjørnstad ON, Grenfell BT. Noisy Clockwork: Time Series Analysis of Population Fluctuations in Animals. Science. 2001;293: 638. doi:10.1126/science.1062226</w:t>
       </w:r>
     </w:p>
     <w:p>
@@ -8950,15 +8629,7 @@
       </w:r>
       <w:r>
         <w:tab/>
-        <w:t xml:space="preserve">Carpenter SR, Brock WA, Cole JJ, </w:t>
-      </w:r>
-      <w:proofErr w:type="spellStart"/>
-      <w:r>
-        <w:t>Kitchell</w:t>
-      </w:r>
-      <w:proofErr w:type="spellEnd"/>
-      <w:r>
-        <w:t xml:space="preserve"> JF, Pace ML. Leading indicators of trophic cascades. Ecology Letters. 2008;11: 128–138. doi:10.1111/j.1461-0248.2007.01131.x</w:t>
+        <w:t>Carpenter SR, Brock WA, Cole JJ, Kitchell JF, Pace ML. Leading indicators of trophic cascades. Ecology Letters. 2008;11: 128–138. doi:10.1111/j.1461-0248.2007.01131.x</w:t>
       </w:r>
     </w:p>
     <w:p>
@@ -8970,30 +8641,7 @@
       </w:r>
       <w:r>
         <w:tab/>
-      </w:r>
-      <w:proofErr w:type="spellStart"/>
-      <w:r>
-        <w:t>Weimerskirch</w:t>
-      </w:r>
-      <w:proofErr w:type="spellEnd"/>
-      <w:r>
-        <w:t xml:space="preserve"> H, Inchausti P, </w:t>
-      </w:r>
-      <w:proofErr w:type="spellStart"/>
-      <w:r>
-        <w:t>Guinet</w:t>
-      </w:r>
-      <w:proofErr w:type="spellEnd"/>
-      <w:r>
-        <w:t xml:space="preserve"> C, </w:t>
-      </w:r>
-      <w:proofErr w:type="spellStart"/>
-      <w:r>
-        <w:t>Barbraud</w:t>
-      </w:r>
-      <w:proofErr w:type="spellEnd"/>
-      <w:r>
-        <w:t xml:space="preserve"> C. Trends in bird and seal populations as indicators of a system shift in the Southern Ocean. Antarctic Science. 2003;15: 249–256. </w:t>
+        <w:t xml:space="preserve">Weimerskirch H, Inchausti P, Guinet C, Barbraud C. Trends in bird and seal populations as indicators of a system shift in the Southern Ocean. Antarctic Science. 2003;15: 249–256. </w:t>
       </w:r>
     </w:p>
     <w:p>
@@ -9005,15 +8653,7 @@
       </w:r>
       <w:r>
         <w:tab/>
-        <w:t xml:space="preserve">Berryman A, Lima M. Deciphering the effects of climate on animal populations: diagnostic analysis provides new interpretation of </w:t>
-      </w:r>
-      <w:proofErr w:type="spellStart"/>
-      <w:r>
-        <w:t>Soay</w:t>
-      </w:r>
-      <w:proofErr w:type="spellEnd"/>
-      <w:r>
-        <w:t xml:space="preserve"> sheep dynamics. The American Naturalist. 2006;168: 784–795. </w:t>
+        <w:t xml:space="preserve">Berryman A, Lima M. Deciphering the effects of climate on animal populations: diagnostic analysis provides new interpretation of Soay sheep dynamics. The American Naturalist. 2006;168: 784–795. </w:t>
       </w:r>
     </w:p>
     <w:p>
@@ -9026,15 +8666,7 @@
       </w:r>
       <w:r>
         <w:tab/>
-        <w:t xml:space="preserve">Toms JD, </w:t>
-      </w:r>
-      <w:proofErr w:type="spellStart"/>
-      <w:r>
-        <w:t>Lesperance</w:t>
-      </w:r>
-      <w:proofErr w:type="spellEnd"/>
-      <w:r>
-        <w:t xml:space="preserve"> ML. Piecewise regression: a tool for identifying ecological thresholds. Ecology. 2003;84: 2034–2041. doi:10.1890/02-0472</w:t>
+        <w:t>Toms JD, Lesperance ML. Piecewise regression: a tool for identifying ecological thresholds. Ecology. 2003;84: 2034–2041. doi:10.1890/02-0472</w:t>
       </w:r>
     </w:p>
     <w:p>
@@ -9046,15 +8678,7 @@
       </w:r>
       <w:r>
         <w:tab/>
-        <w:t xml:space="preserve">Knapp AK, Smith MD, </w:t>
-      </w:r>
-      <w:proofErr w:type="spellStart"/>
-      <w:r>
-        <w:t>Hobbie</w:t>
-      </w:r>
-      <w:proofErr w:type="spellEnd"/>
-      <w:r>
-        <w:t xml:space="preserve"> SE, Collins SL, Fahey TJ, Hansen GJA, et al. Past, present, and future roles of long-term experiments in the LTER Network. Bioscience. 2012;62: 377–389. doi:10.1029/2008gb003336</w:t>
+        <w:t>Knapp AK, Smith MD, Hobbie SE, Collins SL, Fahey TJ, Hansen GJA, et al. Past, present, and future roles of long-term experiments in the LTER Network. Bioscience. 2012;62: 377–389. doi:10.1029/2008gb003336</w:t>
       </w:r>
     </w:p>
     <w:p>
@@ -9078,46 +8702,7 @@
       </w:r>
       <w:r>
         <w:tab/>
-      </w:r>
-      <w:proofErr w:type="spellStart"/>
-      <w:r>
-        <w:t>Zeileis</w:t>
-      </w:r>
-      <w:proofErr w:type="spellEnd"/>
-      <w:r>
-        <w:t xml:space="preserve"> A, </w:t>
-      </w:r>
-      <w:proofErr w:type="spellStart"/>
-      <w:r>
-        <w:t>Leisch</w:t>
-      </w:r>
-      <w:proofErr w:type="spellEnd"/>
-      <w:r>
-        <w:t xml:space="preserve"> F, </w:t>
-      </w:r>
-      <w:proofErr w:type="spellStart"/>
-      <w:r>
-        <w:t>Hornik</w:t>
-      </w:r>
-      <w:proofErr w:type="spellEnd"/>
-      <w:r>
-        <w:t xml:space="preserve"> K, </w:t>
-      </w:r>
-      <w:proofErr w:type="spellStart"/>
-      <w:r>
-        <w:t>Kleiber</w:t>
-      </w:r>
-      <w:proofErr w:type="spellEnd"/>
-      <w:r>
-        <w:t xml:space="preserve"> C. </w:t>
-      </w:r>
-      <w:proofErr w:type="spellStart"/>
-      <w:r>
-        <w:t>strucchange</w:t>
-      </w:r>
-      <w:proofErr w:type="spellEnd"/>
-      <w:r>
-        <w:t xml:space="preserve">. An R package for testing for structural change in linear regression models. 2001. </w:t>
+        <w:t xml:space="preserve">Zeileis A, Leisch F, Hornik K, Kleiber C. strucchange. An R package for testing for structural change in linear regression models. 2001. </w:t>
       </w:r>
     </w:p>
     <w:p>
@@ -9129,15 +8714,7 @@
       </w:r>
       <w:r>
         <w:tab/>
-        <w:t xml:space="preserve">Killick R, </w:t>
-      </w:r>
-      <w:proofErr w:type="spellStart"/>
-      <w:r>
-        <w:t>Eckley</w:t>
-      </w:r>
-      <w:proofErr w:type="spellEnd"/>
-      <w:r>
-        <w:t xml:space="preserve"> I. changepoint: An R package for changepoint analysis. Journal of Statistical Software. 2014;58: 1–19. </w:t>
+        <w:t xml:space="preserve">Killick R, Eckley I. changepoint: An R package for changepoint analysis. Journal of Statistical Software. 2014;58: 1–19. </w:t>
       </w:r>
     </w:p>
     <w:p>
@@ -9149,22 +8726,7 @@
       </w:r>
       <w:r>
         <w:tab/>
-      </w:r>
-      <w:proofErr w:type="spellStart"/>
-      <w:r>
-        <w:t>Priyadarshana</w:t>
-      </w:r>
-      <w:proofErr w:type="spellEnd"/>
-      <w:r>
-        <w:t xml:space="preserve"> W, </w:t>
-      </w:r>
-      <w:proofErr w:type="spellStart"/>
-      <w:r>
-        <w:t>Sofronov</w:t>
-      </w:r>
-      <w:proofErr w:type="spellEnd"/>
-      <w:r>
-        <w:t xml:space="preserve"> G. Multiple break-points detection in array CGH data via the cross-entropy method. IEEE/ACM Transactions on Computational Biology and Bioinformatics (TCBB). 2015;12: 487–498. </w:t>
+        <w:t xml:space="preserve">Priyadarshana W, Sofronov G. Multiple break-points detection in array CGH data via the cross-entropy method. IEEE/ACM Transactions on Computational Biology and Bioinformatics (TCBB). 2015;12: 487–498. </w:t>
       </w:r>
     </w:p>
     <w:p>
@@ -9176,14 +8738,7 @@
       </w:r>
       <w:r>
         <w:tab/>
-      </w:r>
-      <w:proofErr w:type="spellStart"/>
-      <w:r>
-        <w:t>Mauget</w:t>
-      </w:r>
-      <w:proofErr w:type="spellEnd"/>
-      <w:r>
-        <w:t xml:space="preserve"> SA. Multidecadal Regime Shifts in U.S. Streamflow, Precipitation, and Temperature at the End of the Twentieth Century. Journal of Climate. 2003;16: 3905–3916. doi:10.1175/1520-0442(2003)016&lt;3905:MRSIUS&gt;2.0.CO;2</w:t>
+        <w:t>Mauget SA. Multidecadal Regime Shifts in U.S. Streamflow, Precipitation, and Temperature at the End of the Twentieth Century. Journal of Climate. 2003;16: 3905–3916. doi:10.1175/1520-0442(2003)016&lt;3905:MRSIUS&gt;2.0.CO;2</w:t>
       </w:r>
     </w:p>
     <w:p>
@@ -9195,38 +8750,7 @@
       </w:r>
       <w:r>
         <w:tab/>
-      </w:r>
-      <w:proofErr w:type="spellStart"/>
-      <w:r>
-        <w:t>Jenouvrier</w:t>
-      </w:r>
-      <w:proofErr w:type="spellEnd"/>
-      <w:r>
-        <w:t xml:space="preserve"> S, </w:t>
-      </w:r>
-      <w:proofErr w:type="spellStart"/>
-      <w:r>
-        <w:t>Weimerskirch</w:t>
-      </w:r>
-      <w:proofErr w:type="spellEnd"/>
-      <w:r>
-        <w:t xml:space="preserve"> H, </w:t>
-      </w:r>
-      <w:proofErr w:type="spellStart"/>
-      <w:r>
-        <w:t>Barbraud</w:t>
-      </w:r>
-      <w:proofErr w:type="spellEnd"/>
-      <w:r>
-        <w:t xml:space="preserve"> C, Park Y-H, </w:t>
-      </w:r>
-      <w:proofErr w:type="spellStart"/>
-      <w:r>
-        <w:t>Cazelles</w:t>
-      </w:r>
-      <w:proofErr w:type="spellEnd"/>
-      <w:r>
-        <w:t xml:space="preserve"> B. Evidence of a shift in the cyclicity of Antarctic seabird dynamics linked to climate. Proceedings of the Royal Society B: Biological Sciences. 2005;272: 887–895. doi:10.1098/rspb.2004.2978</w:t>
+        <w:t>Jenouvrier S, Weimerskirch H, Barbraud C, Park Y-H, Cazelles B. Evidence of a shift in the cyclicity of Antarctic seabird dynamics linked to climate. Proceedings of the Royal Society B: Biological Sciences. 2005;272: 887–895. doi:10.1098/rspb.2004.2978</w:t>
       </w:r>
     </w:p>
     <w:p>
@@ -9238,46 +8762,7 @@
       </w:r>
       <w:r>
         <w:tab/>
-      </w:r>
-      <w:proofErr w:type="spellStart"/>
-      <w:r>
-        <w:t>Cazelles</w:t>
-      </w:r>
-      <w:proofErr w:type="spellEnd"/>
-      <w:r>
-        <w:t xml:space="preserve"> B, Chavez M, </w:t>
-      </w:r>
-      <w:proofErr w:type="spellStart"/>
-      <w:r>
-        <w:t>Berteaux</w:t>
-      </w:r>
-      <w:proofErr w:type="spellEnd"/>
-      <w:r>
-        <w:t xml:space="preserve"> D, </w:t>
-      </w:r>
-      <w:proofErr w:type="spellStart"/>
-      <w:r>
-        <w:t>Ménard</w:t>
-      </w:r>
-      <w:proofErr w:type="spellEnd"/>
-      <w:r>
-        <w:t xml:space="preserve"> F, Vik JO, </w:t>
-      </w:r>
-      <w:proofErr w:type="spellStart"/>
-      <w:r>
-        <w:t>Jenouvrier</w:t>
-      </w:r>
-      <w:proofErr w:type="spellEnd"/>
-      <w:r>
-        <w:t xml:space="preserve"> S, et al. Wavelet analysis of ecological time series. </w:t>
-      </w:r>
-      <w:proofErr w:type="spellStart"/>
-      <w:r>
-        <w:t>Oecologia</w:t>
-      </w:r>
-      <w:proofErr w:type="spellEnd"/>
-      <w:r>
-        <w:t>. 2008;156: 287–304. doi:10.1007/s00442-008-0993-2</w:t>
+        <w:t>Cazelles B, Chavez M, Berteaux D, Ménard F, Vik JO, Jenouvrier S, et al. Wavelet analysis of ecological time series. Oecologia. 2008;156: 287–304. doi:10.1007/s00442-008-0993-2</w:t>
       </w:r>
     </w:p>
     <w:p>
@@ -9301,15 +8786,7 @@
       </w:r>
       <w:r>
         <w:tab/>
-        <w:t xml:space="preserve">Royall R. The Likelihood Paradigm for Statistical Evidence. in ML Taper and SR </w:t>
-      </w:r>
-      <w:proofErr w:type="spellStart"/>
-      <w:r>
-        <w:t>Lele</w:t>
-      </w:r>
-      <w:proofErr w:type="spellEnd"/>
-      <w:r>
-        <w:t xml:space="preserve">, eds. The nature of scientific evidence. University of Chicago Press, Chicago; 2004. </w:t>
+        <w:t xml:space="preserve">Royall R. The Likelihood Paradigm for Statistical Evidence. in ML Taper and SR Lele, eds. The nature of scientific evidence. University of Chicago Press, Chicago; 2004. </w:t>
       </w:r>
     </w:p>
     <w:p>
@@ -9321,14 +8798,7 @@
       </w:r>
       <w:r>
         <w:tab/>
-      </w:r>
-      <w:proofErr w:type="spellStart"/>
-      <w:r>
-        <w:t>Turchin</w:t>
-      </w:r>
-      <w:proofErr w:type="spellEnd"/>
-      <w:r>
-        <w:t xml:space="preserve"> P. Complex population dynamics: a theoretical/empirical synthesis. Princeton University Press; 2003. </w:t>
+        <w:t xml:space="preserve">Turchin P. Complex population dynamics: a theoretical/empirical synthesis. Princeton University Press; 2003. </w:t>
       </w:r>
     </w:p>
     <w:p>
@@ -9352,38 +8822,7 @@
       </w:r>
       <w:r>
         <w:tab/>
-      </w:r>
-      <w:proofErr w:type="spellStart"/>
-      <w:r>
-        <w:t>Barraquand</w:t>
-      </w:r>
-      <w:proofErr w:type="spellEnd"/>
-      <w:r>
-        <w:t xml:space="preserve"> F, </w:t>
-      </w:r>
-      <w:proofErr w:type="spellStart"/>
-      <w:r>
-        <w:t>Louca</w:t>
-      </w:r>
-      <w:proofErr w:type="spellEnd"/>
-      <w:r>
-        <w:t xml:space="preserve"> S, Abbott KC, </w:t>
-      </w:r>
-      <w:proofErr w:type="spellStart"/>
-      <w:r>
-        <w:t>Cobbold</w:t>
-      </w:r>
-      <w:proofErr w:type="spellEnd"/>
-      <w:r>
-        <w:t xml:space="preserve"> CA, </w:t>
-      </w:r>
-      <w:proofErr w:type="spellStart"/>
-      <w:r>
-        <w:t>Cordoleani</w:t>
-      </w:r>
-      <w:proofErr w:type="spellEnd"/>
-      <w:r>
-        <w:t xml:space="preserve"> F, DeAngelis DL, et al. Moving forward in circles: challenges and opportunities in modelling population cycles. Ecology letters. 2017;20: 1074–1092. </w:t>
+        <w:t xml:space="preserve">Barraquand F, Louca S, Abbott KC, Cobbold CA, Cordoleani F, DeAngelis DL, et al. Moving forward in circles: challenges and opportunities in modelling population cycles. Ecology letters. 2017;20: 1074–1092. </w:t>
       </w:r>
     </w:p>
     <w:p>
@@ -9408,22 +8847,7 @@
       </w:r>
       <w:r>
         <w:tab/>
-      </w:r>
-      <w:proofErr w:type="spellStart"/>
-      <w:r>
-        <w:t>Gadrich</w:t>
-      </w:r>
-      <w:proofErr w:type="spellEnd"/>
-      <w:r>
-        <w:t xml:space="preserve"> T, </w:t>
-      </w:r>
-      <w:proofErr w:type="spellStart"/>
-      <w:r>
-        <w:t>Katriel</w:t>
-      </w:r>
-      <w:proofErr w:type="spellEnd"/>
-      <w:r>
-        <w:t xml:space="preserve"> G. A Mechanistic Stochastic Ricker Model: Analytical and Numerical Investigations. Int J Bifurcation Chaos. 2016;26: 1650067. doi:10.1142/S021812741650067X</w:t>
+        <w:t>Gadrich T, Katriel G. A Mechanistic Stochastic Ricker Model: Analytical and Numerical Investigations. Int J Bifurcation Chaos. 2016;26: 1650067. doi:10.1142/S021812741650067X</w:t>
       </w:r>
     </w:p>
     <w:p>
@@ -9459,15 +8883,7 @@
       </w:r>
       <w:r>
         <w:tab/>
-        <w:t xml:space="preserve">Hall AR, Osborn DR, </w:t>
-      </w:r>
-      <w:proofErr w:type="spellStart"/>
-      <w:r>
-        <w:t>Sakkas</w:t>
-      </w:r>
-      <w:proofErr w:type="spellEnd"/>
-      <w:r>
-        <w:t xml:space="preserve"> N. Inference on Structural Breaks using Information Criteria. The Manchester School. 2013;81: 54–81. doi:10.1111/manc.12017</w:t>
+        <w:t>Hall AR, Osborn DR, Sakkas N. Inference on Structural Breaks using Information Criteria. The Manchester School. 2013;81: 54–81. doi:10.1111/manc.12017</w:t>
       </w:r>
     </w:p>
     <w:p>
@@ -9491,14 +8907,7 @@
       </w:r>
       <w:r>
         <w:tab/>
-      </w:r>
-      <w:proofErr w:type="spellStart"/>
-      <w:r>
-        <w:t>Wagenmakers</w:t>
-      </w:r>
-      <w:proofErr w:type="spellEnd"/>
-      <w:r>
-        <w:t xml:space="preserve"> E-J, Farrell S. AIC model selection using Akaike weights. Psychonomic Bulletin &amp; Review. 2004;11: 192–196. doi:10.3758/BF03206482</w:t>
+        <w:t>Wagenmakers E-J, Farrell S. AIC model selection using Akaike weights. Psychonomic Bulletin &amp; Review. 2004;11: 192–196. doi:10.3758/BF03206482</w:t>
       </w:r>
     </w:p>
     <w:p>
@@ -9522,46 +8931,7 @@
       </w:r>
       <w:r>
         <w:tab/>
-      </w:r>
-      <w:proofErr w:type="spellStart"/>
-      <w:r>
-        <w:t>Elzhov</w:t>
-      </w:r>
-      <w:proofErr w:type="spellEnd"/>
-      <w:r>
-        <w:t xml:space="preserve"> TV, Mullen KM, </w:t>
-      </w:r>
-      <w:proofErr w:type="spellStart"/>
-      <w:r>
-        <w:t>Spiess</w:t>
-      </w:r>
-      <w:proofErr w:type="spellEnd"/>
-      <w:r>
-        <w:t xml:space="preserve"> A-N, </w:t>
-      </w:r>
-      <w:proofErr w:type="spellStart"/>
-      <w:r>
-        <w:t>Bolker</w:t>
-      </w:r>
-      <w:proofErr w:type="spellEnd"/>
-      <w:r>
-        <w:t xml:space="preserve"> B. </w:t>
-      </w:r>
-      <w:proofErr w:type="spellStart"/>
-      <w:r>
-        <w:t>minpack</w:t>
-      </w:r>
-      <w:proofErr w:type="spellEnd"/>
-      <w:r>
-        <w:t xml:space="preserve">. </w:t>
-      </w:r>
-      <w:proofErr w:type="spellStart"/>
-      <w:r>
-        <w:t>lm</w:t>
-      </w:r>
-      <w:proofErr w:type="spellEnd"/>
-      <w:r>
-        <w:t xml:space="preserve">: R Interface to the Levenberg-Marquardt Nonlinear Least-Squares Algorithm Found in MINPACK. 2016. </w:t>
+        <w:t xml:space="preserve">Elzhov TV, Mullen KM, Spiess A-N, Bolker B. minpack. lm: R Interface to the Levenberg-Marquardt Nonlinear Least-Squares Algorithm Found in MINPACK. 2016. </w:t>
       </w:r>
     </w:p>
     <w:p>
@@ -9573,31 +8943,7 @@
       </w:r>
       <w:r>
         <w:tab/>
-        <w:t xml:space="preserve">Bahlai C. </w:t>
-      </w:r>
-      <w:proofErr w:type="spellStart"/>
-      <w:r>
-        <w:t>cbahlai</w:t>
-      </w:r>
-      <w:proofErr w:type="spellEnd"/>
-      <w:r>
-        <w:t>/</w:t>
-      </w:r>
-      <w:proofErr w:type="spellStart"/>
-      <w:r>
-        <w:t>dynamic_shift_detector</w:t>
-      </w:r>
-      <w:proofErr w:type="spellEnd"/>
-      <w:r>
-        <w:t xml:space="preserve">: The Dynamic Shift Detector. </w:t>
-      </w:r>
-      <w:proofErr w:type="spellStart"/>
-      <w:r>
-        <w:t>Zenodo</w:t>
-      </w:r>
-      <w:proofErr w:type="spellEnd"/>
-      <w:r>
-        <w:t>; 2019. doi:10.5281/zenodo.3368486</w:t>
+        <w:t>Bahlai C. cbahlai/dynamic_shift_detector: The Dynamic Shift Detector. Zenodo; 2019. doi:10.5281/zenodo.3368486</w:t>
       </w:r>
     </w:p>
     <w:p>
@@ -9609,31 +8955,7 @@
       </w:r>
       <w:r>
         <w:tab/>
-        <w:t xml:space="preserve">Bahlai CA, </w:t>
-      </w:r>
-      <w:proofErr w:type="spellStart"/>
-      <w:r>
-        <w:t>Colunga</w:t>
-      </w:r>
-      <w:proofErr w:type="spellEnd"/>
-      <w:r>
-        <w:t xml:space="preserve">-Garcia M, Gage SH, Landis DA. Long term functional dynamics of an </w:t>
-      </w:r>
-      <w:proofErr w:type="spellStart"/>
-      <w:r>
-        <w:t>aphidophagous</w:t>
-      </w:r>
-      <w:proofErr w:type="spellEnd"/>
-      <w:r>
-        <w:t xml:space="preserve"> coccinellid community are unchanged in response to repeated invasion. </w:t>
-      </w:r>
-      <w:proofErr w:type="spellStart"/>
-      <w:r>
-        <w:t>PLoS</w:t>
-      </w:r>
-      <w:proofErr w:type="spellEnd"/>
-      <w:r>
-        <w:t xml:space="preserve"> One. 2013;8: e83407. doi:10.1371/journal.pone.0083407</w:t>
+        <w:t>Bahlai CA, Colunga-Garcia M, Gage SH, Landis DA. Long term functional dynamics of an aphidophagous coccinellid community are unchanged in response to repeated invasion. PLoS One. 2013;8: e83407. doi:10.1371/journal.pone.0083407</w:t>
       </w:r>
     </w:p>
     <w:p>
@@ -9645,15 +8967,7 @@
       </w:r>
       <w:r>
         <w:tab/>
-        <w:t xml:space="preserve">Bahlai C, </w:t>
-      </w:r>
-      <w:proofErr w:type="spellStart"/>
-      <w:r>
-        <w:t>Colunga</w:t>
-      </w:r>
-      <w:proofErr w:type="spellEnd"/>
-      <w:r>
-        <w:t>-Garcia M, Gage S, Landis D. The role of exotic ladybeetles in the decline of native ladybeetle populations: evidence from long-term monitoring. Biol Invasions. 2015;17: 1005–1024. doi:10.1007/s10530-014-0772-4</w:t>
+        <w:t>Bahlai C, Colunga-Garcia M, Gage S, Landis D. The role of exotic ladybeetles in the decline of native ladybeetle populations: evidence from long-term monitoring. Biol Invasions. 2015;17: 1005–1024. doi:10.1007/s10530-014-0772-4</w:t>
       </w:r>
     </w:p>
     <w:p>
@@ -9665,31 +8979,7 @@
       </w:r>
       <w:r>
         <w:tab/>
-        <w:t xml:space="preserve">Bahlai CA, </w:t>
-      </w:r>
-      <w:proofErr w:type="spellStart"/>
-      <w:r>
-        <w:t>vander</w:t>
-      </w:r>
-      <w:proofErr w:type="spellEnd"/>
-      <w:r>
-        <w:t xml:space="preserve"> </w:t>
-      </w:r>
-      <w:proofErr w:type="spellStart"/>
-      <w:r>
-        <w:t>Werf</w:t>
-      </w:r>
-      <w:proofErr w:type="spellEnd"/>
-      <w:r>
-        <w:t xml:space="preserve"> W, O’Neal M, </w:t>
-      </w:r>
-      <w:proofErr w:type="spellStart"/>
-      <w:r>
-        <w:t>Hemerik</w:t>
-      </w:r>
-      <w:proofErr w:type="spellEnd"/>
-      <w:r>
-        <w:t xml:space="preserve"> L, Landis DA. Shifts in dynamic regime of an invasive lady beetle are linked to the invasion and insecticidal management of its prey. Ecological Applications. 2015 [cited 14 May 2015]. doi:10.1890/14-2022.1</w:t>
+        <w:t>Bahlai CA, vander Werf W, O’Neal M, Hemerik L, Landis DA. Shifts in dynamic regime of an invasive lady beetle are linked to the invasion and insecticidal management of its prey. Ecological Applications. 2015 [cited 14 May 2015]. doi:10.1890/14-2022.1</w:t>
       </w:r>
     </w:p>
     <w:p>
@@ -9701,15 +8991,7 @@
       </w:r>
       <w:r>
         <w:tab/>
-        <w:t xml:space="preserve">Bahlai CA, Sears MK. Population dynamics of Harmonia axyridis and Aphis </w:t>
-      </w:r>
-      <w:proofErr w:type="spellStart"/>
-      <w:r>
-        <w:t>glycines</w:t>
-      </w:r>
-      <w:proofErr w:type="spellEnd"/>
-      <w:r>
-        <w:t xml:space="preserve"> in Niagara Peninsula soybean fields and vineyards. Journal of the Entomological Society of Ontario. 2009;140: 27–39. </w:t>
+        <w:t xml:space="preserve">Bahlai CA, Sears MK. Population dynamics of Harmonia axyridis and Aphis glycines in Niagara Peninsula soybean fields and vineyards. Journal of the Entomological Society of Ontario. 2009;140: 27–39. </w:t>
       </w:r>
     </w:p>
     <w:p>
@@ -9721,46 +9003,7 @@
       </w:r>
       <w:r>
         <w:tab/>
-      </w:r>
-      <w:proofErr w:type="spellStart"/>
-      <w:r>
-        <w:t>Heimpel</w:t>
-      </w:r>
-      <w:proofErr w:type="spellEnd"/>
-      <w:r>
-        <w:t xml:space="preserve"> G, </w:t>
-      </w:r>
-      <w:proofErr w:type="spellStart"/>
-      <w:r>
-        <w:t>Frelich</w:t>
-      </w:r>
-      <w:proofErr w:type="spellEnd"/>
-      <w:r>
-        <w:t xml:space="preserve"> L, Landis D, Hopper K, </w:t>
-      </w:r>
-      <w:proofErr w:type="spellStart"/>
-      <w:r>
-        <w:t>Hoelmer</w:t>
-      </w:r>
-      <w:proofErr w:type="spellEnd"/>
-      <w:r>
-        <w:t xml:space="preserve"> K, </w:t>
-      </w:r>
-      <w:proofErr w:type="spellStart"/>
-      <w:r>
-        <w:t>Sezen</w:t>
-      </w:r>
-      <w:proofErr w:type="spellEnd"/>
-      <w:r>
-        <w:t xml:space="preserve"> Z, et al. European buckthorn and Asian soybean aphid as components of an extensive </w:t>
-      </w:r>
-      <w:proofErr w:type="spellStart"/>
-      <w:r>
-        <w:t>invasional</w:t>
-      </w:r>
-      <w:proofErr w:type="spellEnd"/>
-      <w:r>
-        <w:t xml:space="preserve"> meltdown in North America. Biological Invasions. 2010;12: 2913–2931. doi:10.1007/s10530-010-9736-5</w:t>
+        <w:t>Heimpel G, Frelich L, Landis D, Hopper K, Hoelmer K, Sezen Z, et al. European buckthorn and Asian soybean aphid as components of an extensive invasional meltdown in North America. Biological Invasions. 2010;12: 2913–2931. doi:10.1007/s10530-010-9736-5</w:t>
       </w:r>
     </w:p>
     <w:p>
@@ -9772,38 +9015,7 @@
       </w:r>
       <w:r>
         <w:tab/>
-      </w:r>
-      <w:proofErr w:type="spellStart"/>
-      <w:r>
-        <w:t>Rhainds</w:t>
-      </w:r>
-      <w:proofErr w:type="spellEnd"/>
-      <w:r>
-        <w:t xml:space="preserve"> M, </w:t>
-      </w:r>
-      <w:proofErr w:type="spellStart"/>
-      <w:r>
-        <w:t>Yoo</w:t>
-      </w:r>
-      <w:proofErr w:type="spellEnd"/>
-      <w:r>
-        <w:t xml:space="preserve"> HJS, </w:t>
-      </w:r>
-      <w:proofErr w:type="spellStart"/>
-      <w:r>
-        <w:t>Kindlmann</w:t>
-      </w:r>
-      <w:proofErr w:type="spellEnd"/>
-      <w:r>
-        <w:t xml:space="preserve"> P, </w:t>
-      </w:r>
-      <w:proofErr w:type="spellStart"/>
-      <w:r>
-        <w:t>Voegtlin</w:t>
-      </w:r>
-      <w:proofErr w:type="spellEnd"/>
-      <w:r>
-        <w:t xml:space="preserve"> D, Castillo D, Rutledge C, et al. Two-year oscillation cycle in abundance of soybean aphid in Indiana. Agricultural and Forest Entomology. 2010;12: 251–257. </w:t>
+        <w:t xml:space="preserve">Rhainds M, Yoo HJS, Kindlmann P, Voegtlin D, Castillo D, Rutledge C, et al. Two-year oscillation cycle in abundance of soybean aphid in Indiana. Agricultural and Forest Entomology. 2010;12: 251–257. </w:t>
       </w:r>
     </w:p>
     <w:p>
@@ -9816,15 +9028,7 @@
       </w:r>
       <w:r>
         <w:tab/>
-        <w:t xml:space="preserve">Ragsdale DW, </w:t>
-      </w:r>
-      <w:proofErr w:type="spellStart"/>
-      <w:r>
-        <w:t>Voegtlin</w:t>
-      </w:r>
-      <w:proofErr w:type="spellEnd"/>
-      <w:r>
-        <w:t xml:space="preserve"> DJ, O’Neil RJ. Soybean aphid biology in North America. Annals of the Entomological Society of America. 2004;97: 204–208. </w:t>
+        <w:t xml:space="preserve">Ragsdale DW, Voegtlin DJ, O’Neil RJ. Soybean aphid biology in North America. Annals of the Entomological Society of America. 2004;97: 204–208. </w:t>
       </w:r>
     </w:p>
     <w:p>
@@ -9836,15 +9040,7 @@
       </w:r>
       <w:r>
         <w:tab/>
-        <w:t xml:space="preserve">Wu Z, Schenk-Hamlin D, Zhan W, Ragsdale DW, </w:t>
-      </w:r>
-      <w:proofErr w:type="spellStart"/>
-      <w:r>
-        <w:t>Heimpel</w:t>
-      </w:r>
-      <w:proofErr w:type="spellEnd"/>
-      <w:r>
-        <w:t xml:space="preserve"> GE. The soybean aphid in China: a historical review. Annals of the Entomological Society of America. 2004;97: 209–218. </w:t>
+        <w:t xml:space="preserve">Wu Z, Schenk-Hamlin D, Zhan W, Ragsdale DW, Heimpel GE. The soybean aphid in China: a historical review. Annals of the Entomological Society of America. 2004;97: 209–218. </w:t>
       </w:r>
     </w:p>
     <w:p>
@@ -9856,31 +9052,7 @@
       </w:r>
       <w:r>
         <w:tab/>
-        <w:t xml:space="preserve">Urquhart FA, Urquhart NR. Autumnal migration routes of the eastern population of the monarch butterfly (Danaus p. </w:t>
-      </w:r>
-      <w:proofErr w:type="spellStart"/>
-      <w:r>
-        <w:t>plexippus</w:t>
-      </w:r>
-      <w:proofErr w:type="spellEnd"/>
-      <w:r>
-        <w:t xml:space="preserve"> L.; </w:t>
-      </w:r>
-      <w:proofErr w:type="spellStart"/>
-      <w:r>
-        <w:t>Danaidae</w:t>
-      </w:r>
-      <w:proofErr w:type="spellEnd"/>
-      <w:r>
-        <w:t xml:space="preserve">; Lepidoptera) in North America to the overwintering site in the </w:t>
-      </w:r>
-      <w:proofErr w:type="spellStart"/>
-      <w:r>
-        <w:t>Neovolcanic</w:t>
-      </w:r>
-      <w:proofErr w:type="spellEnd"/>
-      <w:r>
-        <w:t xml:space="preserve"> Plateau of Mexico. Can J Zool. 1978;56: 1759–1764. doi:10.1139/z78-240</w:t>
+        <w:t>Urquhart FA, Urquhart NR. Autumnal migration routes of the eastern population of the monarch butterfly (Danaus p. plexippus L.; Danaidae; Lepidoptera) in North America to the overwintering site in the Neovolcanic Plateau of Mexico. Can J Zool. 1978;56: 1759–1764. doi:10.1139/z78-240</w:t>
       </w:r>
     </w:p>
     <w:p>
@@ -9892,15 +9064,7 @@
       </w:r>
       <w:r>
         <w:tab/>
-        <w:t xml:space="preserve">Flockhart DTT, Brower LP, Ramirez MI, Hobson KA, Wassenaar LI, </w:t>
-      </w:r>
-      <w:proofErr w:type="spellStart"/>
-      <w:r>
-        <w:t>Altizer</w:t>
-      </w:r>
-      <w:proofErr w:type="spellEnd"/>
-      <w:r>
-        <w:t xml:space="preserve"> S, et al. Regional climate on the breeding grounds predicts variation in the natal origin of monarch butterflies overwintering in Mexico over 38 years. Glob Change Biol. 2017;23: 2565–2576. doi:10.1111/gcb.13589</w:t>
+        <w:t>Flockhart DTT, Brower LP, Ramirez MI, Hobson KA, Wassenaar LI, Altizer S, et al. Regional climate on the breeding grounds predicts variation in the natal origin of monarch butterflies overwintering in Mexico over 38 years. Glob Change Biol. 2017;23: 2565–2576. doi:10.1111/gcb.13589</w:t>
       </w:r>
     </w:p>
     <w:p>
@@ -9912,22 +9076,7 @@
       </w:r>
       <w:r>
         <w:tab/>
-      </w:r>
-      <w:proofErr w:type="spellStart"/>
-      <w:r>
-        <w:t>Prysby</w:t>
-      </w:r>
-      <w:proofErr w:type="spellEnd"/>
-      <w:r>
-        <w:t xml:space="preserve"> MD, </w:t>
-      </w:r>
-      <w:proofErr w:type="spellStart"/>
-      <w:r>
-        <w:t>Oberhauser</w:t>
-      </w:r>
-      <w:proofErr w:type="spellEnd"/>
-      <w:r>
-        <w:t xml:space="preserve"> KS. Temporal and geographic variation in monarch densities: citizen scientists document monarch population patterns. The monarch butterfly: Biology and conservation. 2004; 9–20. </w:t>
+        <w:t xml:space="preserve">Prysby MD, Oberhauser KS. Temporal and geographic variation in monarch densities: citizen scientists document monarch population patterns. The monarch butterfly: Biology and conservation. 2004; 9–20. </w:t>
       </w:r>
     </w:p>
     <w:p>
@@ -9939,23 +9088,7 @@
       </w:r>
       <w:r>
         <w:tab/>
-        <w:t xml:space="preserve">Sarkar S. What Is Threatening Monarchs? </w:t>
-      </w:r>
-      <w:proofErr w:type="spellStart"/>
-      <w:r>
-        <w:t>BioScience</w:t>
-      </w:r>
-      <w:proofErr w:type="spellEnd"/>
-      <w:r>
-        <w:t>. 2017;67: 1080–1080. doi:10.1093/</w:t>
-      </w:r>
-      <w:proofErr w:type="spellStart"/>
-      <w:r>
-        <w:t>biosci</w:t>
-      </w:r>
-      <w:proofErr w:type="spellEnd"/>
-      <w:r>
-        <w:t>/bix120</w:t>
+        <w:t>Sarkar S. What Is Threatening Monarchs? BioScience. 2017;67: 1080–1080. doi:10.1093/biosci/bix120</w:t>
       </w:r>
     </w:p>
     <w:p>
@@ -9979,23 +9112,7 @@
       </w:r>
       <w:r>
         <w:tab/>
-        <w:t>Hartzler RG. Reduction in common milkweed (</w:t>
-      </w:r>
-      <w:proofErr w:type="spellStart"/>
-      <w:r>
-        <w:t>Asclepias</w:t>
-      </w:r>
-      <w:proofErr w:type="spellEnd"/>
-      <w:r>
-        <w:t xml:space="preserve"> </w:t>
-      </w:r>
-      <w:proofErr w:type="spellStart"/>
-      <w:r>
-        <w:t>syriaca</w:t>
-      </w:r>
-      <w:proofErr w:type="spellEnd"/>
-      <w:r>
-        <w:t>) occurrence in Iowa cropland from 1999 to 2009. Crop Protection. 2010;29: 1542–1544. doi:10.1016/j.cropro.2010.07.018</w:t>
+        <w:t>Hartzler RG. Reduction in common milkweed (Asclepias syriaca) occurrence in Iowa cropland from 1999 to 2009. Crop Protection. 2010;29: 1542–1544. doi:10.1016/j.cropro.2010.07.018</w:t>
       </w:r>
     </w:p>
     <w:p>
@@ -10007,15 +9124,7 @@
       </w:r>
       <w:r>
         <w:tab/>
-        <w:t xml:space="preserve">Pleasants JM, </w:t>
-      </w:r>
-      <w:proofErr w:type="spellStart"/>
-      <w:r>
-        <w:t>Oberhauser</w:t>
-      </w:r>
-      <w:proofErr w:type="spellEnd"/>
-      <w:r>
-        <w:t xml:space="preserve"> KS. Milkweed loss in agricultural fields because of herbicide use: effect on the monarch butterfly population. Insect Conservation and Diversity. 2013;6: 135–144. doi:10.1111/j.1752-4598.2012.00196.x</w:t>
+        <w:t>Pleasants JM, Oberhauser KS. Milkweed loss in agricultural fields because of herbicide use: effect on the monarch butterfly population. Insect Conservation and Diversity. 2013;6: 135–144. doi:10.1111/j.1752-4598.2012.00196.x</w:t>
       </w:r>
     </w:p>
     <w:p>
@@ -10027,31 +9136,7 @@
       </w:r>
       <w:r>
         <w:tab/>
-        <w:t xml:space="preserve">Zaya DN, Pearse IS, </w:t>
-      </w:r>
-      <w:proofErr w:type="spellStart"/>
-      <w:r>
-        <w:t>Spyreas</w:t>
-      </w:r>
-      <w:proofErr w:type="spellEnd"/>
-      <w:r>
-        <w:t xml:space="preserve"> G. Long-Term Trends in Midwestern Milkweed Abundances and Their Relevance to Monarch Butterfly Declines. </w:t>
-      </w:r>
-      <w:proofErr w:type="spellStart"/>
-      <w:r>
-        <w:t>BioScience</w:t>
-      </w:r>
-      <w:proofErr w:type="spellEnd"/>
-      <w:r>
-        <w:t>. 2017;67: 343–356. doi:10.1093/</w:t>
-      </w:r>
-      <w:proofErr w:type="spellStart"/>
-      <w:r>
-        <w:t>biosci</w:t>
-      </w:r>
-      <w:proofErr w:type="spellEnd"/>
-      <w:r>
-        <w:t>/biw186</w:t>
+        <w:t>Zaya DN, Pearse IS, Spyreas G. Long-Term Trends in Midwestern Milkweed Abundances and Their Relevance to Monarch Butterfly Declines. BioScience. 2017;67: 343–356. doi:10.1093/biosci/biw186</w:t>
       </w:r>
     </w:p>
     <w:p>
@@ -10087,47 +9172,7 @@
       </w:r>
       <w:r>
         <w:tab/>
-        <w:t xml:space="preserve">Saunders SP, </w:t>
-      </w:r>
-      <w:proofErr w:type="spellStart"/>
-      <w:r>
-        <w:t>Ries</w:t>
-      </w:r>
-      <w:proofErr w:type="spellEnd"/>
-      <w:r>
-        <w:t xml:space="preserve"> L, </w:t>
-      </w:r>
-      <w:proofErr w:type="spellStart"/>
-      <w:r>
-        <w:t>Oberhauser</w:t>
-      </w:r>
-      <w:proofErr w:type="spellEnd"/>
-      <w:r>
-        <w:t xml:space="preserve"> KS, </w:t>
-      </w:r>
-      <w:proofErr w:type="spellStart"/>
-      <w:r>
-        <w:t>Thogmartin</w:t>
-      </w:r>
-      <w:proofErr w:type="spellEnd"/>
-      <w:r>
-        <w:t xml:space="preserve"> WE, Zipkin EF. Local and cross-seasonal associations of climate and land use with abundance of monarch butterflies Danaus </w:t>
-      </w:r>
-      <w:proofErr w:type="spellStart"/>
-      <w:r>
-        <w:t>plexippus</w:t>
-      </w:r>
-      <w:proofErr w:type="spellEnd"/>
-      <w:r>
-        <w:t xml:space="preserve">. </w:t>
-      </w:r>
-      <w:proofErr w:type="spellStart"/>
-      <w:r>
-        <w:t>Ecography</w:t>
-      </w:r>
-      <w:proofErr w:type="spellEnd"/>
-      <w:r>
-        <w:t>. 2017; n/a-n/a. doi:10.1111/ecog.02719</w:t>
+        <w:t>Saunders SP, Ries L, Oberhauser KS, Thogmartin WE, Zipkin EF. Local and cross-seasonal associations of climate and land use with abundance of monarch butterflies Danaus plexippus. Ecography. 2017; n/a-n/a. doi:10.1111/ecog.02719</w:t>
       </w:r>
     </w:p>
     <w:p>
@@ -10139,31 +9184,7 @@
       </w:r>
       <w:r>
         <w:tab/>
-        <w:t xml:space="preserve">Zipkin EF, </w:t>
-      </w:r>
-      <w:proofErr w:type="spellStart"/>
-      <w:r>
-        <w:t>Ries</w:t>
-      </w:r>
-      <w:proofErr w:type="spellEnd"/>
-      <w:r>
-        <w:t xml:space="preserve"> L, Reeves R, </w:t>
-      </w:r>
-      <w:proofErr w:type="spellStart"/>
-      <w:r>
-        <w:t>Regetz</w:t>
-      </w:r>
-      <w:proofErr w:type="spellEnd"/>
-      <w:r>
-        <w:t xml:space="preserve"> J, </w:t>
-      </w:r>
-      <w:proofErr w:type="spellStart"/>
-      <w:r>
-        <w:t>Oberhauser</w:t>
-      </w:r>
-      <w:proofErr w:type="spellEnd"/>
-      <w:r>
-        <w:t xml:space="preserve"> KS. Tracking climate impacts on the migratory monarch butterfly. Glob Change Biol. 2012;18: 3039–3049. doi:10.1111/j.1365-2486.2012.02751.x</w:t>
+        <w:t>Zipkin EF, Ries L, Reeves R, Regetz J, Oberhauser KS. Tracking climate impacts on the migratory monarch butterfly. Glob Change Biol. 2012;18: 3039–3049. doi:10.1111/j.1365-2486.2012.02751.x</w:t>
       </w:r>
     </w:p>
     <w:p>
@@ -10176,23 +9197,7 @@
       </w:r>
       <w:r>
         <w:tab/>
-        <w:t xml:space="preserve">Brower LP, </w:t>
-      </w:r>
-      <w:proofErr w:type="spellStart"/>
-      <w:r>
-        <w:t>Kust</w:t>
-      </w:r>
-      <w:proofErr w:type="spellEnd"/>
-      <w:r>
-        <w:t xml:space="preserve"> DR, Rendon-Salinas E, Serrano EG, </w:t>
-      </w:r>
-      <w:proofErr w:type="spellStart"/>
-      <w:r>
-        <w:t>Kust</w:t>
-      </w:r>
-      <w:proofErr w:type="spellEnd"/>
-      <w:r>
-        <w:t xml:space="preserve"> KR, Miller J, et al. Catastrophic winter storm mortality of monarch butterflies in Mexico during January 2002. The Monarch butterfly: biology and conservation. 2004; 151–166. </w:t>
+        <w:t xml:space="preserve">Brower LP, Kust DR, Rendon-Salinas E, Serrano EG, Kust KR, Miller J, et al. Catastrophic winter storm mortality of monarch butterflies in Mexico during January 2002. The Monarch butterfly: biology and conservation. 2004; 151–166. </w:t>
       </w:r>
     </w:p>
     <w:p>
@@ -10204,15 +9209,7 @@
       </w:r>
       <w:r>
         <w:tab/>
-        <w:t xml:space="preserve">Vidal O, </w:t>
-      </w:r>
-      <w:proofErr w:type="spellStart"/>
-      <w:r>
-        <w:t>Rendón</w:t>
-      </w:r>
-      <w:proofErr w:type="spellEnd"/>
-      <w:r>
-        <w:t>-Salinas E. Dynamics and trends of overwintering colonies of the monarch butterfly in Mexico. Biological Conservation. 2014;180: 165–175. doi:10.1016/j.biocon.2014.09.041</w:t>
+        <w:t>Vidal O, Rendón-Salinas E. Dynamics and trends of overwintering colonies of the monarch butterfly in Mexico. Biological Conservation. 2014;180: 165–175. doi:10.1016/j.biocon.2014.09.041</w:t>
       </w:r>
     </w:p>
     <w:p>
@@ -10224,15 +9221,7 @@
       </w:r>
       <w:r>
         <w:tab/>
-        <w:t xml:space="preserve">Davis AK, </w:t>
-      </w:r>
-      <w:proofErr w:type="spellStart"/>
-      <w:r>
-        <w:t>Altizer</w:t>
-      </w:r>
-      <w:proofErr w:type="spellEnd"/>
-      <w:r>
-        <w:t xml:space="preserve"> S. New Perspectives on Monarch Migration, Evolution, and Population Biology. Monarchs in a Changing World: Biology and Conservation of an Iconic Butterfly. 2015; 203. </w:t>
+        <w:t xml:space="preserve">Davis AK, Altizer S. New Perspectives on Monarch Migration, Evolution, and Population Biology. Monarchs in a Changing World: Biology and Conservation of an Iconic Butterfly. 2015; 203. </w:t>
       </w:r>
     </w:p>
     <w:p>
@@ -10244,31 +9233,7 @@
       </w:r>
       <w:r>
         <w:tab/>
-        <w:t xml:space="preserve">Saunders SP, </w:t>
-      </w:r>
-      <w:proofErr w:type="spellStart"/>
-      <w:r>
-        <w:t>Ries</w:t>
-      </w:r>
-      <w:proofErr w:type="spellEnd"/>
-      <w:r>
-        <w:t xml:space="preserve"> L, Neupane N, Ramírez MI, García-Serrano E, </w:t>
-      </w:r>
-      <w:proofErr w:type="spellStart"/>
-      <w:r>
-        <w:t>Rendón</w:t>
-      </w:r>
-      <w:proofErr w:type="spellEnd"/>
-      <w:r>
-        <w:t xml:space="preserve">-Salinas E, et al. Multiscale seasonal factors drive the size of winter monarch colonies. Proc Natl </w:t>
-      </w:r>
-      <w:proofErr w:type="spellStart"/>
-      <w:r>
-        <w:t>Acad</w:t>
-      </w:r>
-      <w:proofErr w:type="spellEnd"/>
-      <w:r>
-        <w:t xml:space="preserve"> Sci USA. 2019;116: 8609. doi:10.1073/pnas.1805114116</w:t>
+        <w:t>Saunders SP, Ries L, Neupane N, Ramírez MI, García-Serrano E, Rendón-Salinas E, et al. Multiscale seasonal factors drive the size of winter monarch colonies. Proc Natl Acad Sci USA. 2019;116: 8609. doi:10.1073/pnas.1805114116</w:t>
       </w:r>
     </w:p>
     <w:p>
@@ -10980,16 +9945,8 @@
               <w:rPr>
                 <w:i/>
               </w:rPr>
-              <w:t xml:space="preserve">Danaus </w:t>
+              <w:t>Danaus plexippus</w:t>
             </w:r>
-            <w:proofErr w:type="spellStart"/>
-            <w:r>
-              <w:rPr>
-                <w:i/>
-              </w:rPr>
-              <w:t>plexippus</w:t>
-            </w:r>
-            <w:proofErr w:type="spellEnd"/>
           </w:p>
           <w:p/>
         </w:tc>
@@ -12185,23 +11142,7 @@
         <w:t xml:space="preserve"> </w:t>
       </w:r>
       <w:r>
-        <w:t xml:space="preserve">Butterfly art by D. </w:t>
-      </w:r>
-      <w:proofErr w:type="spellStart"/>
-      <w:r>
-        <w:t>Descouens</w:t>
-      </w:r>
-      <w:proofErr w:type="spellEnd"/>
-      <w:r>
-        <w:t xml:space="preserve"> and T.M. </w:t>
-      </w:r>
-      <w:proofErr w:type="spellStart"/>
-      <w:r>
-        <w:t>Seesey</w:t>
-      </w:r>
-      <w:proofErr w:type="spellEnd"/>
-      <w:r>
-        <w:t>, used under</w:t>
+        <w:t>Butterfly art by D. Descouens and T.M. Seesey, used under</w:t>
       </w:r>
       <w:r>
         <w:t xml:space="preserve"> a</w:t>
@@ -13228,7 +12169,7 @@
 </file>
 
 <file path=customXml/itemProps1.xml><?xml version="1.0" encoding="utf-8"?>
-<ds:datastoreItem xmlns:ds="http://schemas.openxmlformats.org/officeDocument/2006/customXml" ds:itemID="{F1E18AD0-E072-454C-9D9D-8A9504595ABB}">
+<ds:datastoreItem xmlns:ds="http://schemas.openxmlformats.org/officeDocument/2006/customXml" ds:itemID="{A09AC3D4-FB96-47A9-84C9-0A8D3B21B350}">
   <ds:schemaRefs>
     <ds:schemaRef ds:uri="http://schemas.openxmlformats.org/officeDocument/2006/bibliography"/>
   </ds:schemaRefs>

</xml_diff>